<commit_message>
Update resume from Google Docs [2025-10-28 02:52:43 UTC]
</commit_message>
<xml_diff>
--- a/William_Richards_Resume.docx
+++ b/William_Richards_Resume.docx
@@ -22,7 +22,7 @@
           <w:szCs w:val="48"/>
           <w:rtl w:val="0"/>
         </w:rPr>
-        <w:t xml:space="preserve">William Richards</w:t>
+        <w:t xml:space="preserve">Will Richards</w:t>
       </w:r>
       <w:r>
         <w:rPr>
@@ -1813,8 +1813,7 @@
           <w:szCs w:val="26"/>
           <w:rtl w:val="0"/>
         </w:rPr>
-        <w:t xml:space="preserve">MODELOP                                                                                                                                          </w:t>
-        <w:tab/>
+        <w:t xml:space="preserve">MODELOP                                                                                                                                         </w:t>
       </w:r>
       <w:r>
         <w:rPr>
@@ -2298,7 +2297,7 @@
           <w:highlight w:val="white"/>
           <w:rtl w:val="0"/>
         </w:rPr>
-        <w:t xml:space="preserve">s and </w:t>
+        <w:t xml:space="preserve">s and  using </w:t>
       </w:r>
       <w:r>
         <w:rPr>
@@ -2321,7 +2320,30 @@
           <w:highlight w:val="white"/>
           <w:rtl w:val="0"/>
         </w:rPr>
-        <w:t xml:space="preserve">-based solutions, resolved production and debugging issues, and worked with </w:t>
+        <w:t xml:space="preserve"> and</w:t>
+      </w:r>
+      <w:r>
+        <w:rPr>
+          <w:rFonts w:ascii="Calibri" w:cs="Calibri" w:eastAsia="Calibri" w:hAnsi="Calibri"/>
+          <w:b w:val="1"/>
+          <w:color w:val="434343"/>
+          <w:sz w:val="20"/>
+          <w:szCs w:val="20"/>
+          <w:highlight w:val="white"/>
+          <w:rtl w:val="0"/>
+        </w:rPr>
+        <w:t xml:space="preserve"> Spring Data JPA</w:t>
+      </w:r>
+      <w:r>
+        <w:rPr>
+          <w:rFonts w:ascii="Calibri" w:cs="Calibri" w:eastAsia="Calibri" w:hAnsi="Calibri"/>
+          <w:color w:val="434343"/>
+          <w:sz w:val="20"/>
+          <w:szCs w:val="20"/>
+          <w:highlight w:val="white"/>
+          <w:rtl w:val="0"/>
+        </w:rPr>
+        <w:t xml:space="preserve"> with query derivation methods, resolved production and debugging issues, and worked with </w:t>
       </w:r>
       <w:r>
         <w:rPr>

</xml_diff>

<commit_message>
Update resume from Google Docs [2025-11-11 03:18:47 UTC]
</commit_message>
<xml_diff>
--- a/William_Richards_Resume.docx
+++ b/William_Richards_Resume.docx
@@ -8,6 +8,7 @@
         <w:rPr>
           <w:rFonts w:ascii="Calibri" w:cs="Calibri" w:eastAsia="Calibri" w:hAnsi="Calibri"/>
           <w:b w:val="1"/>
+          <w:bCs w:val="1"/>
           <w:color w:val="434343"/>
           <w:sz w:val="32"/>
           <w:szCs w:val="32"/>
@@ -17,6 +18,7 @@
         <w:rPr>
           <w:rFonts w:ascii="Calibri" w:cs="Calibri" w:eastAsia="Calibri" w:hAnsi="Calibri"/>
           <w:b w:val="1"/>
+          <w:bCs w:val="1"/>
           <w:color w:val="3d85cc"/>
           <w:sz w:val="48"/>
           <w:szCs w:val="48"/>
@@ -120,6 +122,7 @@
         <w:rPr>
           <w:rFonts w:ascii="Calibri" w:cs="Calibri" w:eastAsia="Calibri" w:hAnsi="Calibri"/>
           <w:b w:val="1"/>
+          <w:bCs w:val="1"/>
           <w:color w:val="434343"/>
           <w:sz w:val="32"/>
           <w:szCs w:val="32"/>
@@ -141,6 +144,7 @@
         <w:rPr>
           <w:rFonts w:ascii="Calibri" w:cs="Calibri" w:eastAsia="Calibri" w:hAnsi="Calibri"/>
           <w:b w:val="1"/>
+          <w:bCs w:val="1"/>
           <w:color w:val="434343"/>
           <w:sz w:val="32"/>
           <w:szCs w:val="32"/>
@@ -197,6 +201,7 @@
         <w:rPr>
           <w:rFonts w:ascii="Calibri" w:cs="Calibri" w:eastAsia="Calibri" w:hAnsi="Calibri"/>
           <w:b w:val="1"/>
+          <w:bCs w:val="1"/>
           <w:color w:val="3d85cc"/>
           <w:sz w:val="30"/>
           <w:szCs w:val="30"/>
@@ -206,6 +211,7 @@
         <w:rPr>
           <w:rFonts w:ascii="Calibri" w:cs="Calibri" w:eastAsia="Calibri" w:hAnsi="Calibri"/>
           <w:b w:val="1"/>
+          <w:bCs w:val="1"/>
           <w:color w:val="3d85cc"/>
           <w:sz w:val="30"/>
           <w:szCs w:val="30"/>
@@ -279,6 +285,7 @@
         <w:rPr>
           <w:rFonts w:ascii="Calibri" w:cs="Calibri" w:eastAsia="Calibri" w:hAnsi="Calibri"/>
           <w:b w:val="1"/>
+          <w:bCs w:val="1"/>
           <w:color w:val="434343"/>
           <w:sz w:val="20"/>
           <w:szCs w:val="20"/>
@@ -302,6 +309,7 @@
         <w:rPr>
           <w:rFonts w:ascii="Calibri" w:cs="Calibri" w:eastAsia="Calibri" w:hAnsi="Calibri"/>
           <w:b w:val="1"/>
+          <w:bCs w:val="1"/>
           <w:color w:val="434343"/>
           <w:sz w:val="20"/>
           <w:szCs w:val="20"/>
@@ -325,6 +333,7 @@
         <w:rPr>
           <w:rFonts w:ascii="Calibri" w:cs="Calibri" w:eastAsia="Calibri" w:hAnsi="Calibri"/>
           <w:b w:val="1"/>
+          <w:bCs w:val="1"/>
           <w:color w:val="434343"/>
           <w:sz w:val="20"/>
           <w:szCs w:val="20"/>
@@ -348,6 +357,7 @@
         <w:rPr>
           <w:rFonts w:ascii="Calibri" w:cs="Calibri" w:eastAsia="Calibri" w:hAnsi="Calibri"/>
           <w:b w:val="1"/>
+          <w:bCs w:val="1"/>
           <w:color w:val="434343"/>
           <w:sz w:val="20"/>
           <w:szCs w:val="20"/>
@@ -408,6 +418,7 @@
         <w:rPr>
           <w:rFonts w:ascii="Calibri" w:cs="Calibri" w:eastAsia="Calibri" w:hAnsi="Calibri"/>
           <w:b w:val="1"/>
+          <w:bCs w:val="1"/>
           <w:color w:val="434343"/>
           <w:sz w:val="20"/>
           <w:szCs w:val="20"/>
@@ -431,6 +442,7 @@
         <w:rPr>
           <w:rFonts w:ascii="Calibri" w:cs="Calibri" w:eastAsia="Calibri" w:hAnsi="Calibri"/>
           <w:b w:val="1"/>
+          <w:bCs w:val="1"/>
           <w:color w:val="434343"/>
           <w:sz w:val="20"/>
           <w:szCs w:val="20"/>
@@ -454,6 +466,7 @@
         <w:rPr>
           <w:rFonts w:ascii="Calibri" w:cs="Calibri" w:eastAsia="Calibri" w:hAnsi="Calibri"/>
           <w:b w:val="1"/>
+          <w:bCs w:val="1"/>
           <w:color w:val="434343"/>
           <w:sz w:val="20"/>
           <w:szCs w:val="20"/>
@@ -477,6 +490,7 @@
         <w:rPr>
           <w:rFonts w:ascii="Calibri" w:cs="Calibri" w:eastAsia="Calibri" w:hAnsi="Calibri"/>
           <w:b w:val="1"/>
+          <w:bCs w:val="1"/>
           <w:color w:val="434343"/>
           <w:sz w:val="20"/>
           <w:szCs w:val="20"/>
@@ -500,6 +514,7 @@
         <w:rPr>
           <w:rFonts w:ascii="Calibri" w:cs="Calibri" w:eastAsia="Calibri" w:hAnsi="Calibri"/>
           <w:b w:val="1"/>
+          <w:bCs w:val="1"/>
           <w:color w:val="434343"/>
           <w:sz w:val="20"/>
           <w:szCs w:val="20"/>
@@ -523,6 +538,7 @@
         <w:rPr>
           <w:rFonts w:ascii="Calibri" w:cs="Calibri" w:eastAsia="Calibri" w:hAnsi="Calibri"/>
           <w:b w:val="1"/>
+          <w:bCs w:val="1"/>
           <w:color w:val="434343"/>
           <w:sz w:val="20"/>
           <w:szCs w:val="20"/>
@@ -546,6 +562,7 @@
         <w:rPr>
           <w:rFonts w:ascii="Calibri" w:cs="Calibri" w:eastAsia="Calibri" w:hAnsi="Calibri"/>
           <w:b w:val="1"/>
+          <w:bCs w:val="1"/>
           <w:color w:val="434343"/>
           <w:sz w:val="20"/>
           <w:szCs w:val="20"/>
@@ -569,6 +586,7 @@
         <w:rPr>
           <w:rFonts w:ascii="Calibri" w:cs="Calibri" w:eastAsia="Calibri" w:hAnsi="Calibri"/>
           <w:b w:val="1"/>
+          <w:bCs w:val="1"/>
           <w:color w:val="434343"/>
           <w:sz w:val="20"/>
           <w:szCs w:val="20"/>
@@ -592,6 +610,7 @@
         <w:rPr>
           <w:rFonts w:ascii="Calibri" w:cs="Calibri" w:eastAsia="Calibri" w:hAnsi="Calibri"/>
           <w:b w:val="1"/>
+          <w:bCs w:val="1"/>
           <w:color w:val="434343"/>
           <w:sz w:val="20"/>
           <w:szCs w:val="20"/>
@@ -615,6 +634,7 @@
         <w:rPr>
           <w:rFonts w:ascii="Calibri" w:cs="Calibri" w:eastAsia="Calibri" w:hAnsi="Calibri"/>
           <w:b w:val="1"/>
+          <w:bCs w:val="1"/>
           <w:color w:val="434343"/>
           <w:sz w:val="20"/>
           <w:szCs w:val="20"/>
@@ -638,6 +658,7 @@
         <w:rPr>
           <w:rFonts w:ascii="Calibri" w:cs="Calibri" w:eastAsia="Calibri" w:hAnsi="Calibri"/>
           <w:b w:val="1"/>
+          <w:bCs w:val="1"/>
           <w:color w:val="434343"/>
           <w:sz w:val="20"/>
           <w:szCs w:val="20"/>
@@ -661,6 +682,7 @@
         <w:rPr>
           <w:rFonts w:ascii="Calibri" w:cs="Calibri" w:eastAsia="Calibri" w:hAnsi="Calibri"/>
           <w:b w:val="1"/>
+          <w:bCs w:val="1"/>
           <w:color w:val="434343"/>
           <w:sz w:val="20"/>
           <w:szCs w:val="20"/>
@@ -684,6 +706,7 @@
         <w:rPr>
           <w:rFonts w:ascii="Calibri" w:cs="Calibri" w:eastAsia="Calibri" w:hAnsi="Calibri"/>
           <w:b w:val="1"/>
+          <w:bCs w:val="1"/>
           <w:color w:val="434343"/>
           <w:sz w:val="20"/>
           <w:szCs w:val="20"/>
@@ -707,6 +730,7 @@
         <w:rPr>
           <w:rFonts w:ascii="Calibri" w:cs="Calibri" w:eastAsia="Calibri" w:hAnsi="Calibri"/>
           <w:b w:val="1"/>
+          <w:bCs w:val="1"/>
           <w:color w:val="434343"/>
           <w:sz w:val="20"/>
           <w:szCs w:val="20"/>
@@ -730,6 +754,7 @@
         <w:rPr>
           <w:rFonts w:ascii="Calibri" w:cs="Calibri" w:eastAsia="Calibri" w:hAnsi="Calibri"/>
           <w:b w:val="1"/>
+          <w:bCs w:val="1"/>
           <w:color w:val="434343"/>
           <w:sz w:val="20"/>
           <w:szCs w:val="20"/>
@@ -792,6 +817,7 @@
         <w:rPr>
           <w:rFonts w:ascii="Calibri" w:cs="Calibri" w:eastAsia="Calibri" w:hAnsi="Calibri"/>
           <w:b w:val="1"/>
+          <w:bCs w:val="1"/>
           <w:color w:val="434343"/>
           <w:sz w:val="20"/>
           <w:szCs w:val="20"/>
@@ -815,6 +841,7 @@
         <w:rPr>
           <w:rFonts w:ascii="Calibri" w:cs="Calibri" w:eastAsia="Calibri" w:hAnsi="Calibri"/>
           <w:b w:val="1"/>
+          <w:bCs w:val="1"/>
           <w:color w:val="434343"/>
           <w:sz w:val="20"/>
           <w:szCs w:val="20"/>
@@ -838,6 +865,7 @@
         <w:rPr>
           <w:rFonts w:ascii="Calibri" w:cs="Calibri" w:eastAsia="Calibri" w:hAnsi="Calibri"/>
           <w:b w:val="1"/>
+          <w:bCs w:val="1"/>
           <w:color w:val="434343"/>
           <w:sz w:val="20"/>
           <w:szCs w:val="20"/>
@@ -861,6 +889,7 @@
         <w:rPr>
           <w:rFonts w:ascii="Calibri" w:cs="Calibri" w:eastAsia="Calibri" w:hAnsi="Calibri"/>
           <w:b w:val="1"/>
+          <w:bCs w:val="1"/>
           <w:color w:val="434343"/>
           <w:sz w:val="20"/>
           <w:szCs w:val="20"/>
@@ -884,6 +913,7 @@
         <w:rPr>
           <w:rFonts w:ascii="Calibri" w:cs="Calibri" w:eastAsia="Calibri" w:hAnsi="Calibri"/>
           <w:b w:val="1"/>
+          <w:bCs w:val="1"/>
           <w:color w:val="434343"/>
           <w:sz w:val="20"/>
           <w:szCs w:val="20"/>
@@ -907,6 +937,7 @@
         <w:rPr>
           <w:rFonts w:ascii="Calibri" w:cs="Calibri" w:eastAsia="Calibri" w:hAnsi="Calibri"/>
           <w:b w:val="1"/>
+          <w:bCs w:val="1"/>
           <w:color w:val="434343"/>
           <w:sz w:val="20"/>
           <w:szCs w:val="20"/>
@@ -969,6 +1000,7 @@
         <w:rPr>
           <w:rFonts w:ascii="Calibri" w:cs="Calibri" w:eastAsia="Calibri" w:hAnsi="Calibri"/>
           <w:b w:val="1"/>
+          <w:bCs w:val="1"/>
           <w:color w:val="434343"/>
           <w:sz w:val="20"/>
           <w:szCs w:val="20"/>
@@ -992,6 +1024,7 @@
         <w:rPr>
           <w:rFonts w:ascii="Calibri" w:cs="Calibri" w:eastAsia="Calibri" w:hAnsi="Calibri"/>
           <w:b w:val="1"/>
+          <w:bCs w:val="1"/>
           <w:color w:val="434343"/>
           <w:sz w:val="20"/>
           <w:szCs w:val="20"/>
@@ -1052,6 +1085,7 @@
         <w:rPr>
           <w:rFonts w:ascii="Calibri" w:cs="Calibri" w:eastAsia="Calibri" w:hAnsi="Calibri"/>
           <w:b w:val="1"/>
+          <w:bCs w:val="1"/>
           <w:color w:val="434343"/>
           <w:sz w:val="20"/>
           <w:szCs w:val="20"/>
@@ -1075,6 +1109,7 @@
         <w:rPr>
           <w:rFonts w:ascii="Calibri" w:cs="Calibri" w:eastAsia="Calibri" w:hAnsi="Calibri"/>
           <w:b w:val="1"/>
+          <w:bCs w:val="1"/>
           <w:color w:val="434343"/>
           <w:sz w:val="20"/>
           <w:szCs w:val="20"/>
@@ -1098,6 +1133,7 @@
         <w:rPr>
           <w:rFonts w:ascii="Calibri" w:cs="Calibri" w:eastAsia="Calibri" w:hAnsi="Calibri"/>
           <w:b w:val="1"/>
+          <w:bCs w:val="1"/>
           <w:color w:val="434343"/>
           <w:sz w:val="20"/>
           <w:szCs w:val="20"/>
@@ -1121,6 +1157,7 @@
         <w:rPr>
           <w:rFonts w:ascii="Calibri" w:cs="Calibri" w:eastAsia="Calibri" w:hAnsi="Calibri"/>
           <w:b w:val="1"/>
+          <w:bCs w:val="1"/>
           <w:color w:val="434343"/>
           <w:sz w:val="20"/>
           <w:szCs w:val="20"/>
@@ -1144,6 +1181,7 @@
         <w:rPr>
           <w:rFonts w:ascii="Calibri" w:cs="Calibri" w:eastAsia="Calibri" w:hAnsi="Calibri"/>
           <w:b w:val="1"/>
+          <w:bCs w:val="1"/>
           <w:color w:val="434343"/>
           <w:sz w:val="20"/>
           <w:szCs w:val="20"/>
@@ -1187,6 +1225,7 @@
         <w:rPr>
           <w:rFonts w:ascii="Calibri" w:cs="Calibri" w:eastAsia="Calibri" w:hAnsi="Calibri"/>
           <w:b w:val="1"/>
+          <w:bCs w:val="1"/>
           <w:color w:val="3d85cc"/>
           <w:sz w:val="30"/>
           <w:szCs w:val="30"/>
@@ -1196,6 +1235,7 @@
         <w:rPr>
           <w:rFonts w:ascii="Calibri" w:cs="Calibri" w:eastAsia="Calibri" w:hAnsi="Calibri"/>
           <w:b w:val="1"/>
+          <w:bCs w:val="1"/>
           <w:color w:val="3d85cc"/>
           <w:sz w:val="30"/>
           <w:szCs w:val="30"/>
@@ -1229,6 +1269,7 @@
         <w:rPr>
           <w:rFonts w:ascii="Calibri" w:cs="Calibri" w:eastAsia="Calibri" w:hAnsi="Calibri"/>
           <w:b w:val="1"/>
+          <w:bCs w:val="1"/>
           <w:color w:val="434343"/>
           <w:sz w:val="20"/>
           <w:szCs w:val="20"/>
@@ -1268,6 +1309,7 @@
         <w:rPr>
           <w:rFonts w:ascii="Calibri" w:cs="Calibri" w:eastAsia="Calibri" w:hAnsi="Calibri"/>
           <w:b w:val="1"/>
+          <w:bCs w:val="1"/>
           <w:color w:val="434343"/>
           <w:sz w:val="20"/>
           <w:szCs w:val="20"/>
@@ -1299,6 +1341,7 @@
         <w:rPr>
           <w:rFonts w:ascii="Calibri" w:cs="Calibri" w:eastAsia="Calibri" w:hAnsi="Calibri"/>
           <w:b w:val="1"/>
+          <w:bCs w:val="1"/>
           <w:color w:val="434343"/>
           <w:sz w:val="20"/>
           <w:szCs w:val="20"/>
@@ -1330,6 +1373,7 @@
         <w:rPr>
           <w:rFonts w:ascii="Calibri" w:cs="Calibri" w:eastAsia="Calibri" w:hAnsi="Calibri"/>
           <w:b w:val="1"/>
+          <w:bCs w:val="1"/>
           <w:color w:val="434343"/>
           <w:sz w:val="20"/>
           <w:szCs w:val="20"/>
@@ -1361,6 +1405,7 @@
         <w:rPr>
           <w:rFonts w:ascii="Calibri" w:cs="Calibri" w:eastAsia="Calibri" w:hAnsi="Calibri"/>
           <w:b w:val="1"/>
+          <w:bCs w:val="1"/>
           <w:color w:val="434343"/>
           <w:sz w:val="20"/>
           <w:szCs w:val="20"/>
@@ -1392,6 +1437,7 @@
         <w:rPr>
           <w:rFonts w:ascii="Calibri" w:cs="Calibri" w:eastAsia="Calibri" w:hAnsi="Calibri"/>
           <w:b w:val="1"/>
+          <w:bCs w:val="1"/>
           <w:color w:val="434343"/>
           <w:sz w:val="20"/>
           <w:szCs w:val="20"/>
@@ -1423,6 +1469,7 @@
         <w:rPr>
           <w:rFonts w:ascii="Calibri" w:cs="Calibri" w:eastAsia="Calibri" w:hAnsi="Calibri"/>
           <w:b w:val="1"/>
+          <w:bCs w:val="1"/>
           <w:color w:val="434343"/>
           <w:sz w:val="20"/>
           <w:szCs w:val="20"/>
@@ -1454,6 +1501,7 @@
         <w:rPr>
           <w:rFonts w:ascii="Calibri" w:cs="Calibri" w:eastAsia="Calibri" w:hAnsi="Calibri"/>
           <w:b w:val="1"/>
+          <w:bCs w:val="1"/>
           <w:color w:val="434343"/>
           <w:sz w:val="20"/>
           <w:szCs w:val="20"/>
@@ -1494,6 +1542,7 @@
         <w:rPr>
           <w:rFonts w:ascii="Calibri" w:cs="Calibri" w:eastAsia="Calibri" w:hAnsi="Calibri"/>
           <w:b w:val="1"/>
+          <w:bCs w:val="1"/>
           <w:color w:val="434343"/>
           <w:sz w:val="20"/>
           <w:szCs w:val="20"/>
@@ -1530,6 +1579,7 @@
         <w:rPr>
           <w:rFonts w:ascii="Calibri" w:cs="Calibri" w:eastAsia="Calibri" w:hAnsi="Calibri"/>
           <w:b w:val="1"/>
+          <w:bCs w:val="1"/>
           <w:color w:val="3d85cc"/>
           <w:sz w:val="30"/>
           <w:szCs w:val="30"/>
@@ -1539,6 +1589,7 @@
         <w:rPr>
           <w:rFonts w:ascii="Calibri" w:cs="Calibri" w:eastAsia="Calibri" w:hAnsi="Calibri"/>
           <w:b w:val="1"/>
+          <w:bCs w:val="1"/>
           <w:color w:val="3d85cc"/>
           <w:sz w:val="30"/>
           <w:szCs w:val="30"/>
@@ -1603,6 +1654,7 @@
         <w:rPr>
           <w:rFonts w:ascii="Calibri" w:cs="Calibri" w:eastAsia="Calibri" w:hAnsi="Calibri"/>
           <w:b w:val="1"/>
+          <w:bCs w:val="1"/>
           <w:color w:val="434343"/>
           <w:sz w:val="24"/>
           <w:szCs w:val="24"/>
@@ -1622,6 +1674,7 @@
         <w:rPr>
           <w:rFonts w:ascii="Calibri" w:cs="Calibri" w:eastAsia="Calibri" w:hAnsi="Calibri"/>
           <w:b w:val="1"/>
+          <w:bCs w:val="1"/>
           <w:color w:val="434343"/>
           <w:sz w:val="24"/>
           <w:szCs w:val="24"/>
@@ -1641,6 +1694,7 @@
         <w:rPr>
           <w:rFonts w:ascii="Calibri" w:cs="Calibri" w:eastAsia="Calibri" w:hAnsi="Calibri"/>
           <w:b w:val="1"/>
+          <w:bCs w:val="1"/>
           <w:color w:val="434343"/>
           <w:sz w:val="24"/>
           <w:szCs w:val="24"/>
@@ -1663,6 +1717,7 @@
         <w:rPr>
           <w:rFonts w:ascii="Calibri" w:cs="Calibri" w:eastAsia="Calibri" w:hAnsi="Calibri"/>
           <w:b w:val="1"/>
+          <w:bCs w:val="1"/>
           <w:color w:val="434343"/>
           <w:sz w:val="24"/>
           <w:szCs w:val="24"/>
@@ -1694,6 +1749,7 @@
         <w:rPr>
           <w:rFonts w:ascii="Calibri" w:cs="Calibri" w:eastAsia="Calibri" w:hAnsi="Calibri"/>
           <w:b w:val="1"/>
+          <w:bCs w:val="1"/>
           <w:color w:val="434343"/>
           <w:sz w:val="24"/>
           <w:szCs w:val="24"/>
@@ -1735,6 +1791,7 @@
         <w:rPr>
           <w:rFonts w:ascii="Calibri" w:cs="Calibri" w:eastAsia="Calibri" w:hAnsi="Calibri"/>
           <w:b w:val="1"/>
+          <w:bCs w:val="1"/>
           <w:color w:val="3d85cc"/>
           <w:sz w:val="30"/>
           <w:szCs w:val="30"/>
@@ -1744,6 +1801,7 @@
         <w:rPr>
           <w:rFonts w:ascii="Calibri" w:cs="Calibri" w:eastAsia="Calibri" w:hAnsi="Calibri"/>
           <w:b w:val="1"/>
+          <w:bCs w:val="1"/>
           <w:color w:val="3d85cc"/>
           <w:sz w:val="30"/>
           <w:szCs w:val="30"/>
@@ -1808,6 +1866,7 @@
         <w:rPr>
           <w:rFonts w:ascii="Calibri" w:cs="Calibri" w:eastAsia="Calibri" w:hAnsi="Calibri"/>
           <w:b w:val="1"/>
+          <w:bCs w:val="1"/>
           <w:color w:val="434343"/>
           <w:sz w:val="26"/>
           <w:szCs w:val="26"/>
@@ -1842,6 +1901,7 @@
         <w:rPr>
           <w:rFonts w:ascii="Calibri" w:cs="Calibri" w:eastAsia="Calibri" w:hAnsi="Calibri"/>
           <w:b w:val="1"/>
+          <w:bCs w:val="1"/>
           <w:color w:val="3d85cc"/>
           <w:rtl w:val="0"/>
         </w:rPr>
@@ -1885,6 +1945,7 @@
         <w:rPr>
           <w:rFonts w:ascii="Calibri" w:cs="Calibri" w:eastAsia="Calibri" w:hAnsi="Calibri"/>
           <w:b w:val="1"/>
+          <w:bCs w:val="1"/>
           <w:color w:val="3d85cc"/>
           <w:sz w:val="4"/>
           <w:szCs w:val="4"/>
@@ -1920,6 +1981,7 @@
         <w:rPr>
           <w:rFonts w:ascii="Calibri" w:cs="Calibri" w:eastAsia="Calibri" w:hAnsi="Calibri"/>
           <w:b w:val="1"/>
+          <w:bCs w:val="1"/>
           <w:color w:val="434343"/>
           <w:sz w:val="20"/>
           <w:szCs w:val="20"/>
@@ -1943,6 +2005,7 @@
         <w:rPr>
           <w:rFonts w:ascii="Calibri" w:cs="Calibri" w:eastAsia="Calibri" w:hAnsi="Calibri"/>
           <w:b w:val="1"/>
+          <w:bCs w:val="1"/>
           <w:color w:val="434343"/>
           <w:sz w:val="20"/>
           <w:szCs w:val="20"/>
@@ -1966,6 +2029,7 @@
         <w:rPr>
           <w:rFonts w:ascii="Calibri" w:cs="Calibri" w:eastAsia="Calibri" w:hAnsi="Calibri"/>
           <w:b w:val="1"/>
+          <w:bCs w:val="1"/>
           <w:color w:val="434343"/>
           <w:sz w:val="20"/>
           <w:szCs w:val="20"/>
@@ -1989,6 +2053,7 @@
         <w:rPr>
           <w:rFonts w:ascii="Calibri" w:cs="Calibri" w:eastAsia="Calibri" w:hAnsi="Calibri"/>
           <w:b w:val="1"/>
+          <w:bCs w:val="1"/>
           <w:color w:val="434343"/>
           <w:sz w:val="20"/>
           <w:szCs w:val="20"/>
@@ -2012,6 +2077,7 @@
         <w:rPr>
           <w:rFonts w:ascii="Calibri" w:cs="Calibri" w:eastAsia="Calibri" w:hAnsi="Calibri"/>
           <w:b w:val="1"/>
+          <w:bCs w:val="1"/>
           <w:color w:val="434343"/>
           <w:sz w:val="20"/>
           <w:szCs w:val="20"/>
@@ -2042,6 +2108,7 @@
         <w:rPr>
           <w:rFonts w:ascii="Calibri" w:cs="Calibri" w:eastAsia="Calibri" w:hAnsi="Calibri"/>
           <w:b w:val="1"/>
+          <w:bCs w:val="1"/>
           <w:color w:val="3d85cc"/>
           <w:sz w:val="4"/>
           <w:szCs w:val="4"/>
@@ -2077,6 +2144,7 @@
         <w:rPr>
           <w:rFonts w:ascii="Calibri" w:cs="Calibri" w:eastAsia="Calibri" w:hAnsi="Calibri"/>
           <w:b w:val="1"/>
+          <w:bCs w:val="1"/>
           <w:color w:val="434343"/>
           <w:sz w:val="20"/>
           <w:szCs w:val="20"/>
@@ -2100,6 +2168,7 @@
         <w:rPr>
           <w:rFonts w:ascii="Calibri" w:cs="Calibri" w:eastAsia="Calibri" w:hAnsi="Calibri"/>
           <w:b w:val="1"/>
+          <w:bCs w:val="1"/>
           <w:color w:val="434343"/>
           <w:sz w:val="20"/>
           <w:szCs w:val="20"/>
@@ -2123,6 +2192,7 @@
         <w:rPr>
           <w:rFonts w:ascii="Calibri" w:cs="Calibri" w:eastAsia="Calibri" w:hAnsi="Calibri"/>
           <w:b w:val="1"/>
+          <w:bCs w:val="1"/>
           <w:color w:val="434343"/>
           <w:sz w:val="20"/>
           <w:szCs w:val="20"/>
@@ -2146,6 +2216,7 @@
         <w:rPr>
           <w:rFonts w:ascii="Calibri" w:cs="Calibri" w:eastAsia="Calibri" w:hAnsi="Calibri"/>
           <w:b w:val="1"/>
+          <w:bCs w:val="1"/>
           <w:color w:val="434343"/>
           <w:sz w:val="20"/>
           <w:szCs w:val="20"/>
@@ -2169,6 +2240,7 @@
         <w:rPr>
           <w:rFonts w:ascii="Calibri" w:cs="Calibri" w:eastAsia="Calibri" w:hAnsi="Calibri"/>
           <w:b w:val="1"/>
+          <w:bCs w:val="1"/>
           <w:color w:val="434343"/>
           <w:sz w:val="20"/>
           <w:szCs w:val="20"/>
@@ -2192,6 +2264,7 @@
         <w:rPr>
           <w:rFonts w:ascii="Calibri" w:cs="Calibri" w:eastAsia="Calibri" w:hAnsi="Calibri"/>
           <w:b w:val="1"/>
+          <w:bCs w:val="1"/>
           <w:color w:val="434343"/>
           <w:sz w:val="20"/>
           <w:szCs w:val="20"/>
@@ -2215,6 +2288,7 @@
         <w:rPr>
           <w:rFonts w:ascii="Calibri" w:cs="Calibri" w:eastAsia="Calibri" w:hAnsi="Calibri"/>
           <w:b w:val="1"/>
+          <w:bCs w:val="1"/>
           <w:color w:val="434343"/>
           <w:sz w:val="20"/>
           <w:szCs w:val="20"/>
@@ -2245,6 +2319,7 @@
         <w:rPr>
           <w:rFonts w:ascii="Calibri" w:cs="Calibri" w:eastAsia="Calibri" w:hAnsi="Calibri"/>
           <w:b w:val="1"/>
+          <w:bCs w:val="1"/>
           <w:color w:val="3d85cc"/>
           <w:sz w:val="4"/>
           <w:szCs w:val="4"/>
@@ -2280,6 +2355,7 @@
         <w:rPr>
           <w:rFonts w:ascii="Calibri" w:cs="Calibri" w:eastAsia="Calibri" w:hAnsi="Calibri"/>
           <w:b w:val="1"/>
+          <w:bCs w:val="1"/>
           <w:color w:val="434343"/>
           <w:sz w:val="20"/>
           <w:szCs w:val="20"/>
@@ -2303,6 +2379,7 @@
         <w:rPr>
           <w:rFonts w:ascii="Calibri" w:cs="Calibri" w:eastAsia="Calibri" w:hAnsi="Calibri"/>
           <w:b w:val="1"/>
+          <w:bCs w:val="1"/>
           <w:color w:val="434343"/>
           <w:sz w:val="20"/>
           <w:szCs w:val="20"/>
@@ -2326,6 +2403,7 @@
         <w:rPr>
           <w:rFonts w:ascii="Calibri" w:cs="Calibri" w:eastAsia="Calibri" w:hAnsi="Calibri"/>
           <w:b w:val="1"/>
+          <w:bCs w:val="1"/>
           <w:color w:val="434343"/>
           <w:sz w:val="20"/>
           <w:szCs w:val="20"/>
@@ -2349,6 +2427,7 @@
         <w:rPr>
           <w:rFonts w:ascii="Calibri" w:cs="Calibri" w:eastAsia="Calibri" w:hAnsi="Calibri"/>
           <w:b w:val="1"/>
+          <w:bCs w:val="1"/>
           <w:color w:val="434343"/>
           <w:sz w:val="20"/>
           <w:szCs w:val="20"/>
@@ -2372,6 +2451,7 @@
         <w:rPr>
           <w:rFonts w:ascii="Calibri" w:cs="Calibri" w:eastAsia="Calibri" w:hAnsi="Calibri"/>
           <w:b w:val="1"/>
+          <w:bCs w:val="1"/>
           <w:color w:val="434343"/>
           <w:sz w:val="20"/>
           <w:szCs w:val="20"/>
@@ -2395,6 +2475,7 @@
         <w:rPr>
           <w:rFonts w:ascii="Calibri" w:cs="Calibri" w:eastAsia="Calibri" w:hAnsi="Calibri"/>
           <w:b w:val="1"/>
+          <w:bCs w:val="1"/>
           <w:color w:val="434343"/>
           <w:sz w:val="20"/>
           <w:szCs w:val="20"/>
@@ -2425,6 +2506,7 @@
         <w:rPr>
           <w:rFonts w:ascii="Calibri" w:cs="Calibri" w:eastAsia="Calibri" w:hAnsi="Calibri"/>
           <w:b w:val="1"/>
+          <w:bCs w:val="1"/>
           <w:color w:val="3d85cc"/>
           <w:sz w:val="4"/>
           <w:szCs w:val="4"/>
@@ -2460,6 +2542,7 @@
         <w:rPr>
           <w:rFonts w:ascii="Calibri" w:cs="Calibri" w:eastAsia="Calibri" w:hAnsi="Calibri"/>
           <w:b w:val="1"/>
+          <w:bCs w:val="1"/>
           <w:color w:val="434343"/>
           <w:sz w:val="20"/>
           <w:szCs w:val="20"/>
@@ -2483,6 +2566,7 @@
         <w:rPr>
           <w:rFonts w:ascii="Calibri" w:cs="Calibri" w:eastAsia="Calibri" w:hAnsi="Calibri"/>
           <w:b w:val="1"/>
+          <w:bCs w:val="1"/>
           <w:color w:val="434343"/>
           <w:sz w:val="20"/>
           <w:szCs w:val="20"/>
@@ -2506,6 +2590,7 @@
         <w:rPr>
           <w:rFonts w:ascii="Calibri" w:cs="Calibri" w:eastAsia="Calibri" w:hAnsi="Calibri"/>
           <w:b w:val="1"/>
+          <w:bCs w:val="1"/>
           <w:color w:val="434343"/>
           <w:sz w:val="20"/>
           <w:szCs w:val="20"/>
@@ -2529,6 +2614,7 @@
         <w:rPr>
           <w:rFonts w:ascii="Calibri" w:cs="Calibri" w:eastAsia="Calibri" w:hAnsi="Calibri"/>
           <w:b w:val="1"/>
+          <w:bCs w:val="1"/>
           <w:color w:val="434343"/>
           <w:sz w:val="20"/>
           <w:szCs w:val="20"/>
@@ -2552,6 +2638,7 @@
         <w:rPr>
           <w:rFonts w:ascii="Calibri" w:cs="Calibri" w:eastAsia="Calibri" w:hAnsi="Calibri"/>
           <w:b w:val="1"/>
+          <w:bCs w:val="1"/>
           <w:color w:val="434343"/>
           <w:sz w:val="20"/>
           <w:szCs w:val="20"/>
@@ -2575,6 +2662,7 @@
         <w:rPr>
           <w:rFonts w:ascii="Calibri" w:cs="Calibri" w:eastAsia="Calibri" w:hAnsi="Calibri"/>
           <w:b w:val="1"/>
+          <w:bCs w:val="1"/>
           <w:color w:val="434343"/>
           <w:sz w:val="20"/>
           <w:szCs w:val="20"/>
@@ -2608,6 +2696,7 @@
         <w:rPr>
           <w:rFonts w:ascii="Calibri" w:cs="Calibri" w:eastAsia="Calibri" w:hAnsi="Calibri"/>
           <w:b w:val="1"/>
+          <w:bCs w:val="1"/>
           <w:color w:val="434343"/>
           <w:sz w:val="20"/>
           <w:szCs w:val="20"/>
@@ -2636,6 +2725,7 @@
         <w:rPr>
           <w:rFonts w:ascii="Calibri" w:cs="Calibri" w:eastAsia="Calibri" w:hAnsi="Calibri"/>
           <w:b w:val="1"/>
+          <w:bCs w:val="1"/>
           <w:color w:val="3d85cc"/>
           <w:sz w:val="4"/>
           <w:szCs w:val="4"/>
@@ -2670,6 +2760,7 @@
         <w:rPr>
           <w:rFonts w:ascii="Calibri" w:cs="Calibri" w:eastAsia="Calibri" w:hAnsi="Calibri"/>
           <w:b w:val="1"/>
+          <w:bCs w:val="1"/>
           <w:color w:val="434343"/>
           <w:sz w:val="20"/>
           <w:szCs w:val="20"/>
@@ -2691,6 +2782,7 @@
         <w:rPr>
           <w:rFonts w:ascii="Calibri" w:cs="Calibri" w:eastAsia="Calibri" w:hAnsi="Calibri"/>
           <w:b w:val="1"/>
+          <w:bCs w:val="1"/>
           <w:color w:val="434343"/>
           <w:sz w:val="20"/>
           <w:szCs w:val="20"/>
@@ -2712,6 +2804,7 @@
         <w:rPr>
           <w:rFonts w:ascii="Calibri" w:cs="Calibri" w:eastAsia="Calibri" w:hAnsi="Calibri"/>
           <w:b w:val="1"/>
+          <w:bCs w:val="1"/>
           <w:color w:val="434343"/>
           <w:sz w:val="20"/>
           <w:szCs w:val="20"/>
@@ -2733,6 +2826,7 @@
         <w:rPr>
           <w:rFonts w:ascii="Calibri" w:cs="Calibri" w:eastAsia="Calibri" w:hAnsi="Calibri"/>
           <w:b w:val="1"/>
+          <w:bCs w:val="1"/>
           <w:color w:val="434343"/>
           <w:sz w:val="20"/>
           <w:szCs w:val="20"/>
@@ -2754,6 +2848,7 @@
         <w:rPr>
           <w:rFonts w:ascii="Calibri" w:cs="Calibri" w:eastAsia="Calibri" w:hAnsi="Calibri"/>
           <w:b w:val="1"/>
+          <w:bCs w:val="1"/>
           <w:color w:val="434343"/>
           <w:sz w:val="20"/>
           <w:szCs w:val="20"/>
@@ -2775,6 +2870,7 @@
         <w:rPr>
           <w:rFonts w:ascii="Calibri" w:cs="Calibri" w:eastAsia="Calibri" w:hAnsi="Calibri"/>
           <w:b w:val="1"/>
+          <w:bCs w:val="1"/>
           <w:color w:val="434343"/>
           <w:sz w:val="20"/>
           <w:szCs w:val="20"/>
@@ -2831,6 +2927,7 @@
         <w:rPr>
           <w:rFonts w:ascii="Calibri" w:cs="Calibri" w:eastAsia="Calibri" w:hAnsi="Calibri"/>
           <w:b w:val="1"/>
+          <w:bCs w:val="1"/>
           <w:color w:val="434343"/>
           <w:sz w:val="20"/>
           <w:szCs w:val="20"/>
@@ -2852,6 +2949,7 @@
         <w:rPr>
           <w:rFonts w:ascii="Calibri" w:cs="Calibri" w:eastAsia="Calibri" w:hAnsi="Calibri"/>
           <w:b w:val="1"/>
+          <w:bCs w:val="1"/>
           <w:color w:val="434343"/>
           <w:sz w:val="20"/>
           <w:szCs w:val="20"/>
@@ -2873,6 +2971,7 @@
         <w:rPr>
           <w:rFonts w:ascii="Calibri" w:cs="Calibri" w:eastAsia="Calibri" w:hAnsi="Calibri"/>
           <w:b w:val="1"/>
+          <w:bCs w:val="1"/>
           <w:color w:val="434343"/>
           <w:sz w:val="20"/>
           <w:szCs w:val="20"/>
@@ -2894,6 +2993,7 @@
         <w:rPr>
           <w:rFonts w:ascii="Calibri" w:cs="Calibri" w:eastAsia="Calibri" w:hAnsi="Calibri"/>
           <w:b w:val="1"/>
+          <w:bCs w:val="1"/>
           <w:color w:val="434343"/>
           <w:sz w:val="20"/>
           <w:szCs w:val="20"/>
@@ -2922,6 +3022,7 @@
         <w:rPr>
           <w:rFonts w:ascii="Calibri" w:cs="Calibri" w:eastAsia="Calibri" w:hAnsi="Calibri"/>
           <w:b w:val="1"/>
+          <w:bCs w:val="1"/>
           <w:color w:val="3d85cc"/>
           <w:sz w:val="4"/>
           <w:szCs w:val="4"/>
@@ -2956,6 +3057,7 @@
         <w:rPr>
           <w:rFonts w:ascii="Calibri" w:cs="Calibri" w:eastAsia="Calibri" w:hAnsi="Calibri"/>
           <w:b w:val="1"/>
+          <w:bCs w:val="1"/>
           <w:color w:val="434343"/>
           <w:sz w:val="20"/>
           <w:szCs w:val="20"/>
@@ -2977,6 +3079,7 @@
         <w:rPr>
           <w:rFonts w:ascii="Calibri" w:cs="Calibri" w:eastAsia="Calibri" w:hAnsi="Calibri"/>
           <w:b w:val="1"/>
+          <w:bCs w:val="1"/>
           <w:color w:val="434343"/>
           <w:sz w:val="20"/>
           <w:szCs w:val="20"/>
@@ -2998,6 +3101,7 @@
         <w:rPr>
           <w:rFonts w:ascii="Calibri" w:cs="Calibri" w:eastAsia="Calibri" w:hAnsi="Calibri"/>
           <w:b w:val="1"/>
+          <w:bCs w:val="1"/>
           <w:color w:val="434343"/>
           <w:sz w:val="20"/>
           <w:szCs w:val="20"/>
@@ -3019,6 +3123,7 @@
         <w:rPr>
           <w:rFonts w:ascii="Calibri" w:cs="Calibri" w:eastAsia="Calibri" w:hAnsi="Calibri"/>
           <w:b w:val="1"/>
+          <w:bCs w:val="1"/>
           <w:color w:val="434343"/>
           <w:sz w:val="20"/>
           <w:szCs w:val="20"/>
@@ -3047,6 +3152,7 @@
         <w:rPr>
           <w:rFonts w:ascii="Calibri" w:cs="Calibri" w:eastAsia="Calibri" w:hAnsi="Calibri"/>
           <w:b w:val="1"/>
+          <w:bCs w:val="1"/>
           <w:color w:val="3d85cc"/>
           <w:sz w:val="4"/>
           <w:szCs w:val="4"/>
@@ -3081,6 +3187,7 @@
         <w:rPr>
           <w:rFonts w:ascii="Calibri" w:cs="Calibri" w:eastAsia="Calibri" w:hAnsi="Calibri"/>
           <w:b w:val="1"/>
+          <w:bCs w:val="1"/>
           <w:color w:val="434343"/>
           <w:sz w:val="20"/>
           <w:szCs w:val="20"/>
@@ -3102,6 +3209,7 @@
         <w:rPr>
           <w:rFonts w:ascii="Calibri" w:cs="Calibri" w:eastAsia="Calibri" w:hAnsi="Calibri"/>
           <w:b w:val="1"/>
+          <w:bCs w:val="1"/>
           <w:color w:val="434343"/>
           <w:sz w:val="20"/>
           <w:szCs w:val="20"/>
@@ -3123,6 +3231,7 @@
         <w:rPr>
           <w:rFonts w:ascii="Calibri" w:cs="Calibri" w:eastAsia="Calibri" w:hAnsi="Calibri"/>
           <w:b w:val="1"/>
+          <w:bCs w:val="1"/>
           <w:color w:val="434343"/>
           <w:sz w:val="20"/>
           <w:szCs w:val="20"/>
@@ -3144,6 +3253,7 @@
         <w:rPr>
           <w:rFonts w:ascii="Calibri" w:cs="Calibri" w:eastAsia="Calibri" w:hAnsi="Calibri"/>
           <w:b w:val="1"/>
+          <w:bCs w:val="1"/>
           <w:color w:val="434343"/>
           <w:sz w:val="20"/>
           <w:szCs w:val="20"/>
@@ -3165,6 +3275,7 @@
         <w:rPr>
           <w:rFonts w:ascii="Calibri" w:cs="Calibri" w:eastAsia="Calibri" w:hAnsi="Calibri"/>
           <w:b w:val="1"/>
+          <w:bCs w:val="1"/>
           <w:color w:val="434343"/>
           <w:sz w:val="20"/>
           <w:szCs w:val="20"/>
@@ -3186,6 +3297,7 @@
         <w:rPr>
           <w:rFonts w:ascii="Calibri" w:cs="Calibri" w:eastAsia="Calibri" w:hAnsi="Calibri"/>
           <w:b w:val="1"/>
+          <w:bCs w:val="1"/>
           <w:color w:val="434343"/>
           <w:sz w:val="20"/>
           <w:szCs w:val="20"/>
@@ -3224,6 +3336,7 @@
         <w:rPr>
           <w:rFonts w:ascii="Calibri" w:cs="Calibri" w:eastAsia="Calibri" w:hAnsi="Calibri"/>
           <w:b w:val="1"/>
+          <w:bCs w:val="1"/>
           <w:color w:val="434343"/>
           <w:sz w:val="20"/>
           <w:szCs w:val="20"/>
@@ -3243,6 +3356,7 @@
         <w:rPr>
           <w:rFonts w:ascii="Calibri" w:cs="Calibri" w:eastAsia="Calibri" w:hAnsi="Calibri"/>
           <w:b w:val="1"/>
+          <w:bCs w:val="1"/>
           <w:color w:val="434343"/>
           <w:sz w:val="20"/>
           <w:szCs w:val="20"/>
@@ -3264,6 +3378,7 @@
         <w:rPr>
           <w:rFonts w:ascii="Calibri" w:cs="Calibri" w:eastAsia="Calibri" w:hAnsi="Calibri"/>
           <w:b w:val="1"/>
+          <w:bCs w:val="1"/>
           <w:color w:val="434343"/>
           <w:sz w:val="20"/>
           <w:szCs w:val="20"/>
@@ -3285,6 +3400,7 @@
         <w:rPr>
           <w:rFonts w:ascii="Calibri" w:cs="Calibri" w:eastAsia="Calibri" w:hAnsi="Calibri"/>
           <w:b w:val="1"/>
+          <w:bCs w:val="1"/>
           <w:color w:val="434343"/>
           <w:sz w:val="20"/>
           <w:szCs w:val="20"/>
@@ -3306,6 +3422,7 @@
         <w:rPr>
           <w:rFonts w:ascii="Calibri" w:cs="Calibri" w:eastAsia="Calibri" w:hAnsi="Calibri"/>
           <w:b w:val="1"/>
+          <w:bCs w:val="1"/>
           <w:color w:val="434343"/>
           <w:sz w:val="20"/>
           <w:szCs w:val="20"/>
@@ -3327,6 +3444,7 @@
         <w:rPr>
           <w:rFonts w:ascii="Calibri" w:cs="Calibri" w:eastAsia="Calibri" w:hAnsi="Calibri"/>
           <w:b w:val="1"/>
+          <w:bCs w:val="1"/>
           <w:color w:val="434343"/>
           <w:sz w:val="20"/>
           <w:szCs w:val="20"/>
@@ -3348,6 +3466,7 @@
         <w:rPr>
           <w:rFonts w:ascii="Calibri" w:cs="Calibri" w:eastAsia="Calibri" w:hAnsi="Calibri"/>
           <w:b w:val="1"/>
+          <w:bCs w:val="1"/>
           <w:color w:val="434343"/>
           <w:sz w:val="20"/>
           <w:szCs w:val="20"/>
@@ -3369,6 +3488,7 @@
         <w:rPr>
           <w:rFonts w:ascii="Calibri" w:cs="Calibri" w:eastAsia="Calibri" w:hAnsi="Calibri"/>
           <w:b w:val="1"/>
+          <w:bCs w:val="1"/>
           <w:color w:val="434343"/>
           <w:sz w:val="20"/>
           <w:szCs w:val="20"/>
@@ -3440,6 +3560,7 @@
         <w:rPr>
           <w:rFonts w:ascii="Calibri" w:cs="Calibri" w:eastAsia="Calibri" w:hAnsi="Calibri"/>
           <w:b w:val="1"/>
+          <w:bCs w:val="1"/>
           <w:color w:val="434343"/>
           <w:sz w:val="20"/>
           <w:szCs w:val="20"/>
@@ -3461,6 +3582,7 @@
         <w:rPr>
           <w:rFonts w:ascii="Calibri" w:cs="Calibri" w:eastAsia="Calibri" w:hAnsi="Calibri"/>
           <w:b w:val="1"/>
+          <w:bCs w:val="1"/>
           <w:color w:val="434343"/>
           <w:sz w:val="20"/>
           <w:szCs w:val="20"/>
@@ -3482,6 +3604,7 @@
         <w:rPr>
           <w:rFonts w:ascii="Calibri" w:cs="Calibri" w:eastAsia="Calibri" w:hAnsi="Calibri"/>
           <w:b w:val="1"/>
+          <w:bCs w:val="1"/>
           <w:color w:val="434343"/>
           <w:sz w:val="20"/>
           <w:szCs w:val="20"/>
@@ -3510,6 +3633,7 @@
         <w:rPr>
           <w:rFonts w:ascii="Calibri" w:cs="Calibri" w:eastAsia="Calibri" w:hAnsi="Calibri"/>
           <w:b w:val="1"/>
+          <w:bCs w:val="1"/>
           <w:color w:val="3d85cc"/>
           <w:sz w:val="4"/>
           <w:szCs w:val="4"/>
@@ -3544,6 +3668,7 @@
         <w:rPr>
           <w:rFonts w:ascii="Calibri" w:cs="Calibri" w:eastAsia="Calibri" w:hAnsi="Calibri"/>
           <w:b w:val="1"/>
+          <w:bCs w:val="1"/>
           <w:color w:val="434343"/>
           <w:sz w:val="20"/>
           <w:szCs w:val="20"/>
@@ -3572,6 +3697,7 @@
         <w:rPr>
           <w:rFonts w:ascii="Calibri" w:cs="Calibri" w:eastAsia="Calibri" w:hAnsi="Calibri"/>
           <w:b w:val="1"/>
+          <w:bCs w:val="1"/>
           <w:color w:val="3d85cc"/>
           <w:sz w:val="4"/>
           <w:szCs w:val="4"/>
@@ -3606,6 +3732,7 @@
         <w:rPr>
           <w:rFonts w:ascii="Calibri" w:cs="Calibri" w:eastAsia="Calibri" w:hAnsi="Calibri"/>
           <w:b w:val="1"/>
+          <w:bCs w:val="1"/>
           <w:color w:val="434343"/>
           <w:sz w:val="20"/>
           <w:szCs w:val="20"/>
@@ -3627,6 +3754,7 @@
         <w:rPr>
           <w:rFonts w:ascii="Calibri" w:cs="Calibri" w:eastAsia="Calibri" w:hAnsi="Calibri"/>
           <w:b w:val="1"/>
+          <w:bCs w:val="1"/>
           <w:color w:val="434343"/>
           <w:sz w:val="20"/>
           <w:szCs w:val="20"/>
@@ -3655,6 +3783,7 @@
         <w:rPr>
           <w:rFonts w:ascii="Calibri" w:cs="Calibri" w:eastAsia="Calibri" w:hAnsi="Calibri"/>
           <w:b w:val="1"/>
+          <w:bCs w:val="1"/>
           <w:color w:val="3d85cc"/>
           <w:sz w:val="4"/>
           <w:szCs w:val="4"/>
@@ -3671,6 +3800,7 @@
         <w:rPr>
           <w:rFonts w:ascii="Calibri" w:cs="Calibri" w:eastAsia="Calibri" w:hAnsi="Calibri"/>
           <w:b w:val="1"/>
+          <w:bCs w:val="1"/>
           <w:color w:val="3d85cc"/>
           <w:sz w:val="4"/>
           <w:szCs w:val="4"/>
@@ -3690,6 +3820,7 @@
         <w:rPr>
           <w:rFonts w:ascii="Calibri" w:cs="Calibri" w:eastAsia="Calibri" w:hAnsi="Calibri"/>
           <w:b w:val="1"/>
+          <w:bCs w:val="1"/>
           <w:color w:val="434343"/>
           <w:sz w:val="20"/>
           <w:szCs w:val="20"/>
@@ -3711,6 +3842,7 @@
         <w:rPr>
           <w:rFonts w:ascii="Calibri" w:cs="Calibri" w:eastAsia="Calibri" w:hAnsi="Calibri"/>
           <w:b w:val="1"/>
+          <w:bCs w:val="1"/>
           <w:color w:val="434343"/>
           <w:sz w:val="20"/>
           <w:szCs w:val="20"/>
@@ -3732,6 +3864,7 @@
         <w:rPr>
           <w:rFonts w:ascii="Calibri" w:cs="Calibri" w:eastAsia="Calibri" w:hAnsi="Calibri"/>
           <w:b w:val="1"/>
+          <w:bCs w:val="1"/>
           <w:color w:val="434343"/>
           <w:sz w:val="20"/>
           <w:szCs w:val="20"/>
@@ -3753,6 +3886,7 @@
         <w:rPr>
           <w:rFonts w:ascii="Calibri" w:cs="Calibri" w:eastAsia="Calibri" w:hAnsi="Calibri"/>
           <w:b w:val="1"/>
+          <w:bCs w:val="1"/>
           <w:color w:val="434343"/>
           <w:sz w:val="20"/>
           <w:szCs w:val="20"/>
@@ -3774,6 +3908,7 @@
         <w:rPr>
           <w:rFonts w:ascii="Calibri" w:cs="Calibri" w:eastAsia="Calibri" w:hAnsi="Calibri"/>
           <w:b w:val="1"/>
+          <w:bCs w:val="1"/>
           <w:color w:val="434343"/>
           <w:sz w:val="20"/>
           <w:szCs w:val="20"/>
@@ -3795,6 +3930,7 @@
         <w:rPr>
           <w:rFonts w:ascii="Calibri" w:cs="Calibri" w:eastAsia="Calibri" w:hAnsi="Calibri"/>
           <w:b w:val="1"/>
+          <w:bCs w:val="1"/>
           <w:color w:val="434343"/>
           <w:sz w:val="20"/>
           <w:szCs w:val="20"/>
@@ -3816,6 +3952,7 @@
         <w:rPr>
           <w:rFonts w:ascii="Calibri" w:cs="Calibri" w:eastAsia="Calibri" w:hAnsi="Calibri"/>
           <w:b w:val="1"/>
+          <w:bCs w:val="1"/>
           <w:color w:val="434343"/>
           <w:sz w:val="20"/>
           <w:szCs w:val="20"/>
@@ -3844,6 +3981,7 @@
         <w:rPr>
           <w:rFonts w:ascii="Calibri" w:cs="Calibri" w:eastAsia="Calibri" w:hAnsi="Calibri"/>
           <w:b w:val="1"/>
+          <w:bCs w:val="1"/>
           <w:color w:val="3d85cc"/>
           <w:sz w:val="8"/>
           <w:szCs w:val="8"/>
@@ -3871,6 +4009,7 @@
         <w:rPr>
           <w:rFonts w:ascii="Calibri" w:cs="Calibri" w:eastAsia="Calibri" w:hAnsi="Calibri"/>
           <w:b w:val="1"/>
+          <w:bCs w:val="1"/>
           <w:color w:val="434343"/>
           <w:sz w:val="26"/>
           <w:szCs w:val="26"/>
@@ -3906,6 +4045,7 @@
         <w:rPr>
           <w:rFonts w:ascii="Calibri" w:cs="Calibri" w:eastAsia="Calibri" w:hAnsi="Calibri"/>
           <w:b w:val="1"/>
+          <w:bCs w:val="1"/>
           <w:color w:val="3d85cc"/>
           <w:rtl w:val="0"/>
         </w:rPr>
@@ -3915,6 +4055,7 @@
         <w:rPr>
           <w:rFonts w:ascii="Calibri" w:cs="Calibri" w:eastAsia="Calibri" w:hAnsi="Calibri"/>
           <w:b w:val="1"/>
+          <w:bCs w:val="1"/>
           <w:color w:val="3d85cc"/>
           <w:rtl w:val="0"/>
         </w:rPr>
@@ -3937,6 +4078,7 @@
         <w:rPr>
           <w:rFonts w:ascii="Calibri" w:cs="Calibri" w:eastAsia="Calibri" w:hAnsi="Calibri"/>
           <w:b w:val="1"/>
+          <w:bCs w:val="1"/>
           <w:color w:val="3d85cc"/>
           <w:sz w:val="4"/>
           <w:szCs w:val="4"/>
@@ -3971,6 +4113,7 @@
         <w:rPr>
           <w:rFonts w:ascii="Calibri" w:cs="Calibri" w:eastAsia="Calibri" w:hAnsi="Calibri"/>
           <w:b w:val="1"/>
+          <w:bCs w:val="1"/>
           <w:color w:val="434343"/>
           <w:sz w:val="20"/>
           <w:szCs w:val="20"/>
@@ -3999,6 +4142,7 @@
         <w:rPr>
           <w:rFonts w:ascii="Calibri" w:cs="Calibri" w:eastAsia="Calibri" w:hAnsi="Calibri"/>
           <w:b w:val="1"/>
+          <w:bCs w:val="1"/>
           <w:color w:val="3d85cc"/>
           <w:sz w:val="4"/>
           <w:szCs w:val="4"/>
@@ -4033,6 +4177,7 @@
         <w:rPr>
           <w:rFonts w:ascii="Calibri" w:cs="Calibri" w:eastAsia="Calibri" w:hAnsi="Calibri"/>
           <w:b w:val="1"/>
+          <w:bCs w:val="1"/>
           <w:color w:val="434343"/>
           <w:sz w:val="20"/>
           <w:szCs w:val="20"/>
@@ -4054,6 +4199,7 @@
         <w:rPr>
           <w:rFonts w:ascii="Calibri" w:cs="Calibri" w:eastAsia="Calibri" w:hAnsi="Calibri"/>
           <w:b w:val="1"/>
+          <w:bCs w:val="1"/>
           <w:color w:val="434343"/>
           <w:sz w:val="20"/>
           <w:szCs w:val="20"/>
@@ -4075,6 +4221,7 @@
         <w:rPr>
           <w:rFonts w:ascii="Calibri" w:cs="Calibri" w:eastAsia="Calibri" w:hAnsi="Calibri"/>
           <w:b w:val="1"/>
+          <w:bCs w:val="1"/>
           <w:color w:val="434343"/>
           <w:sz w:val="20"/>
           <w:szCs w:val="20"/>
@@ -4096,6 +4243,7 @@
         <w:rPr>
           <w:rFonts w:ascii="Calibri" w:cs="Calibri" w:eastAsia="Calibri" w:hAnsi="Calibri"/>
           <w:b w:val="1"/>
+          <w:bCs w:val="1"/>
           <w:color w:val="434343"/>
           <w:sz w:val="20"/>
           <w:szCs w:val="20"/>
@@ -4117,6 +4265,7 @@
         <w:rPr>
           <w:rFonts w:ascii="Calibri" w:cs="Calibri" w:eastAsia="Calibri" w:hAnsi="Calibri"/>
           <w:b w:val="1"/>
+          <w:bCs w:val="1"/>
           <w:color w:val="434343"/>
           <w:sz w:val="20"/>
           <w:szCs w:val="20"/>
@@ -4138,6 +4287,7 @@
         <w:rPr>
           <w:rFonts w:ascii="Calibri" w:cs="Calibri" w:eastAsia="Calibri" w:hAnsi="Calibri"/>
           <w:b w:val="1"/>
+          <w:bCs w:val="1"/>
           <w:color w:val="434343"/>
           <w:sz w:val="20"/>
           <w:szCs w:val="20"/>
@@ -4159,6 +4309,7 @@
         <w:rPr>
           <w:rFonts w:ascii="Calibri" w:cs="Calibri" w:eastAsia="Calibri" w:hAnsi="Calibri"/>
           <w:b w:val="1"/>
+          <w:bCs w:val="1"/>
           <w:color w:val="434343"/>
           <w:sz w:val="20"/>
           <w:szCs w:val="20"/>
@@ -4182,6 +4333,7 @@
         <w:rPr>
           <w:rFonts w:ascii="Calibri" w:cs="Calibri" w:eastAsia="Calibri" w:hAnsi="Calibri"/>
           <w:b w:val="1"/>
+          <w:bCs w:val="1"/>
           <w:color w:val="3d85cc"/>
           <w:sz w:val="4"/>
           <w:szCs w:val="4"/>
@@ -4216,6 +4368,7 @@
         <w:rPr>
           <w:rFonts w:ascii="Calibri" w:cs="Calibri" w:eastAsia="Calibri" w:hAnsi="Calibri"/>
           <w:b w:val="1"/>
+          <w:bCs w:val="1"/>
           <w:color w:val="434343"/>
           <w:sz w:val="20"/>
           <w:szCs w:val="20"/>
@@ -4237,6 +4390,7 @@
         <w:rPr>
           <w:rFonts w:ascii="Calibri" w:cs="Calibri" w:eastAsia="Calibri" w:hAnsi="Calibri"/>
           <w:b w:val="1"/>
+          <w:bCs w:val="1"/>
           <w:color w:val="434343"/>
           <w:sz w:val="20"/>
           <w:szCs w:val="20"/>
@@ -4258,6 +4412,7 @@
         <w:rPr>
           <w:rFonts w:ascii="Calibri" w:cs="Calibri" w:eastAsia="Calibri" w:hAnsi="Calibri"/>
           <w:b w:val="1"/>
+          <w:bCs w:val="1"/>
           <w:color w:val="434343"/>
           <w:sz w:val="20"/>
           <w:szCs w:val="20"/>
@@ -4286,6 +4441,7 @@
         <w:rPr>
           <w:rFonts w:ascii="Calibri" w:cs="Calibri" w:eastAsia="Calibri" w:hAnsi="Calibri"/>
           <w:b w:val="1"/>
+          <w:bCs w:val="1"/>
           <w:color w:val="3d85cc"/>
           <w:sz w:val="4"/>
           <w:szCs w:val="4"/>
@@ -4320,6 +4476,7 @@
         <w:rPr>
           <w:rFonts w:ascii="Calibri" w:cs="Calibri" w:eastAsia="Calibri" w:hAnsi="Calibri"/>
           <w:b w:val="1"/>
+          <w:bCs w:val="1"/>
           <w:color w:val="434343"/>
           <w:sz w:val="20"/>
           <w:szCs w:val="20"/>
@@ -4341,6 +4498,7 @@
         <w:rPr>
           <w:rFonts w:ascii="Calibri" w:cs="Calibri" w:eastAsia="Calibri" w:hAnsi="Calibri"/>
           <w:b w:val="1"/>
+          <w:bCs w:val="1"/>
           <w:color w:val="434343"/>
           <w:sz w:val="20"/>
           <w:szCs w:val="20"/>
@@ -4362,6 +4520,7 @@
         <w:rPr>
           <w:rFonts w:ascii="Calibri" w:cs="Calibri" w:eastAsia="Calibri" w:hAnsi="Calibri"/>
           <w:b w:val="1"/>
+          <w:bCs w:val="1"/>
           <w:color w:val="434343"/>
           <w:sz w:val="20"/>
           <w:szCs w:val="20"/>
@@ -4383,6 +4542,7 @@
         <w:rPr>
           <w:rFonts w:ascii="Calibri" w:cs="Calibri" w:eastAsia="Calibri" w:hAnsi="Calibri"/>
           <w:b w:val="1"/>
+          <w:bCs w:val="1"/>
           <w:color w:val="434343"/>
           <w:sz w:val="20"/>
           <w:szCs w:val="20"/>
@@ -4404,6 +4564,7 @@
         <w:rPr>
           <w:rFonts w:ascii="Calibri" w:cs="Calibri" w:eastAsia="Calibri" w:hAnsi="Calibri"/>
           <w:b w:val="1"/>
+          <w:bCs w:val="1"/>
           <w:color w:val="434343"/>
           <w:sz w:val="20"/>
           <w:szCs w:val="20"/>
@@ -4425,6 +4586,7 @@
         <w:rPr>
           <w:rFonts w:ascii="Calibri" w:cs="Calibri" w:eastAsia="Calibri" w:hAnsi="Calibri"/>
           <w:b w:val="1"/>
+          <w:bCs w:val="1"/>
           <w:color w:val="434343"/>
           <w:sz w:val="20"/>
           <w:szCs w:val="20"/>
@@ -4446,6 +4608,7 @@
         <w:rPr>
           <w:rFonts w:ascii="Calibri" w:cs="Calibri" w:eastAsia="Calibri" w:hAnsi="Calibri"/>
           <w:b w:val="1"/>
+          <w:bCs w:val="1"/>
           <w:color w:val="434343"/>
           <w:sz w:val="20"/>
           <w:szCs w:val="20"/>
@@ -4474,6 +4637,7 @@
         <w:rPr>
           <w:rFonts w:ascii="Calibri" w:cs="Calibri" w:eastAsia="Calibri" w:hAnsi="Calibri"/>
           <w:b w:val="1"/>
+          <w:bCs w:val="1"/>
           <w:color w:val="3d85cc"/>
           <w:sz w:val="4"/>
           <w:szCs w:val="4"/>
@@ -4510,6 +4674,7 @@
         <w:rPr>
           <w:rFonts w:ascii="Calibri" w:cs="Calibri" w:eastAsia="Calibri" w:hAnsi="Calibri"/>
           <w:b w:val="1"/>
+          <w:bCs w:val="1"/>
           <w:color w:val="3d85cc"/>
           <w:sz w:val="4"/>
           <w:szCs w:val="4"/>
@@ -4526,6 +4691,7 @@
         <w:rPr>
           <w:rFonts w:ascii="Calibri" w:cs="Calibri" w:eastAsia="Calibri" w:hAnsi="Calibri"/>
           <w:b w:val="1"/>
+          <w:bCs w:val="1"/>
           <w:color w:val="3d85cc"/>
           <w:sz w:val="4"/>
           <w:szCs w:val="4"/>
@@ -4545,6 +4711,7 @@
         <w:rPr>
           <w:rFonts w:ascii="Calibri" w:cs="Calibri" w:eastAsia="Calibri" w:hAnsi="Calibri"/>
           <w:b w:val="1"/>
+          <w:bCs w:val="1"/>
           <w:color w:val="434343"/>
           <w:sz w:val="20"/>
           <w:szCs w:val="20"/>
@@ -4584,6 +4751,7 @@
         <w:rPr>
           <w:rFonts w:ascii="Calibri" w:cs="Calibri" w:eastAsia="Calibri" w:hAnsi="Calibri"/>
           <w:b w:val="1"/>
+          <w:bCs w:val="1"/>
           <w:color w:val="3d85cc"/>
           <w:sz w:val="8"/>
           <w:szCs w:val="8"/>
@@ -4611,6 +4779,7 @@
         <w:rPr>
           <w:rFonts w:ascii="Calibri" w:cs="Calibri" w:eastAsia="Calibri" w:hAnsi="Calibri"/>
           <w:b w:val="1"/>
+          <w:bCs w:val="1"/>
           <w:color w:val="3d85cc"/>
           <w:rtl w:val="0"/>
         </w:rPr>
@@ -4620,6 +4789,7 @@
         <w:rPr>
           <w:rFonts w:ascii="Calibri" w:cs="Calibri" w:eastAsia="Calibri" w:hAnsi="Calibri"/>
           <w:b w:val="1"/>
+          <w:bCs w:val="1"/>
           <w:color w:val="3d85cc"/>
           <w:rtl w:val="0"/>
         </w:rPr>
@@ -4641,6 +4811,7 @@
         <w:rPr>
           <w:rFonts w:ascii="Calibri" w:cs="Calibri" w:eastAsia="Calibri" w:hAnsi="Calibri"/>
           <w:b w:val="1"/>
+          <w:bCs w:val="1"/>
           <w:color w:val="3d85cc"/>
           <w:sz w:val="4"/>
           <w:szCs w:val="4"/>
@@ -4676,6 +4847,7 @@
         <w:rPr>
           <w:rFonts w:ascii="Calibri" w:cs="Calibri" w:eastAsia="Calibri" w:hAnsi="Calibri"/>
           <w:b w:val="1"/>
+          <w:bCs w:val="1"/>
           <w:color w:val="434343"/>
           <w:sz w:val="20"/>
           <w:szCs w:val="20"/>
@@ -4699,6 +4871,7 @@
         <w:rPr>
           <w:rFonts w:ascii="Calibri" w:cs="Calibri" w:eastAsia="Calibri" w:hAnsi="Calibri"/>
           <w:b w:val="1"/>
+          <w:bCs w:val="1"/>
           <w:color w:val="434343"/>
           <w:sz w:val="20"/>
           <w:szCs w:val="20"/>
@@ -4729,6 +4902,7 @@
         <w:rPr>
           <w:rFonts w:ascii="Calibri" w:cs="Calibri" w:eastAsia="Calibri" w:hAnsi="Calibri"/>
           <w:b w:val="1"/>
+          <w:bCs w:val="1"/>
           <w:color w:val="3d85cc"/>
           <w:sz w:val="4"/>
           <w:szCs w:val="4"/>
@@ -4764,6 +4938,7 @@
         <w:rPr>
           <w:rFonts w:ascii="Calibri" w:cs="Calibri" w:eastAsia="Calibri" w:hAnsi="Calibri"/>
           <w:b w:val="1"/>
+          <w:bCs w:val="1"/>
           <w:color w:val="434343"/>
           <w:sz w:val="20"/>
           <w:szCs w:val="20"/>
@@ -4787,6 +4962,7 @@
         <w:rPr>
           <w:rFonts w:ascii="Calibri" w:cs="Calibri" w:eastAsia="Calibri" w:hAnsi="Calibri"/>
           <w:b w:val="1"/>
+          <w:bCs w:val="1"/>
           <w:color w:val="434343"/>
           <w:sz w:val="20"/>
           <w:szCs w:val="20"/>
@@ -4810,6 +4986,7 @@
         <w:rPr>
           <w:rFonts w:ascii="Calibri" w:cs="Calibri" w:eastAsia="Calibri" w:hAnsi="Calibri"/>
           <w:b w:val="1"/>
+          <w:bCs w:val="1"/>
           <w:color w:val="434343"/>
           <w:sz w:val="20"/>
           <w:szCs w:val="20"/>
@@ -4833,6 +5010,7 @@
         <w:rPr>
           <w:rFonts w:ascii="Calibri" w:cs="Calibri" w:eastAsia="Calibri" w:hAnsi="Calibri"/>
           <w:b w:val="1"/>
+          <w:bCs w:val="1"/>
           <w:color w:val="434343"/>
           <w:sz w:val="20"/>
           <w:szCs w:val="20"/>
@@ -4856,6 +5034,7 @@
         <w:rPr>
           <w:rFonts w:ascii="Calibri" w:cs="Calibri" w:eastAsia="Calibri" w:hAnsi="Calibri"/>
           <w:b w:val="1"/>
+          <w:bCs w:val="1"/>
           <w:color w:val="434343"/>
           <w:sz w:val="20"/>
           <w:szCs w:val="20"/>
@@ -4879,6 +5058,7 @@
         <w:rPr>
           <w:rFonts w:ascii="Calibri" w:cs="Calibri" w:eastAsia="Calibri" w:hAnsi="Calibri"/>
           <w:b w:val="1"/>
+          <w:bCs w:val="1"/>
           <w:color w:val="434343"/>
           <w:sz w:val="20"/>
           <w:szCs w:val="20"/>
@@ -4909,6 +5089,7 @@
         <w:rPr>
           <w:rFonts w:ascii="Calibri" w:cs="Calibri" w:eastAsia="Calibri" w:hAnsi="Calibri"/>
           <w:b w:val="1"/>
+          <w:bCs w:val="1"/>
           <w:color w:val="3d85cc"/>
           <w:sz w:val="4"/>
           <w:szCs w:val="4"/>
@@ -4944,6 +5125,7 @@
         <w:rPr>
           <w:rFonts w:ascii="Calibri" w:cs="Calibri" w:eastAsia="Calibri" w:hAnsi="Calibri"/>
           <w:b w:val="1"/>
+          <w:bCs w:val="1"/>
           <w:color w:val="434343"/>
           <w:sz w:val="20"/>
           <w:szCs w:val="20"/>
@@ -4967,6 +5149,7 @@
         <w:rPr>
           <w:rFonts w:ascii="Calibri" w:cs="Calibri" w:eastAsia="Calibri" w:hAnsi="Calibri"/>
           <w:b w:val="1"/>
+          <w:bCs w:val="1"/>
           <w:color w:val="434343"/>
           <w:sz w:val="20"/>
           <w:szCs w:val="20"/>
@@ -4990,6 +5173,7 @@
         <w:rPr>
           <w:rFonts w:ascii="Calibri" w:cs="Calibri" w:eastAsia="Calibri" w:hAnsi="Calibri"/>
           <w:b w:val="1"/>
+          <w:bCs w:val="1"/>
           <w:color w:val="434343"/>
           <w:sz w:val="20"/>
           <w:szCs w:val="20"/>
@@ -5013,6 +5197,7 @@
         <w:rPr>
           <w:rFonts w:ascii="Calibri" w:cs="Calibri" w:eastAsia="Calibri" w:hAnsi="Calibri"/>
           <w:b w:val="1"/>
+          <w:bCs w:val="1"/>
           <w:color w:val="434343"/>
           <w:sz w:val="20"/>
           <w:szCs w:val="20"/>
@@ -5036,6 +5221,7 @@
         <w:rPr>
           <w:rFonts w:ascii="Calibri" w:cs="Calibri" w:eastAsia="Calibri" w:hAnsi="Calibri"/>
           <w:b w:val="1"/>
+          <w:bCs w:val="1"/>
           <w:color w:val="434343"/>
           <w:sz w:val="20"/>
           <w:szCs w:val="20"/>
@@ -5066,6 +5252,7 @@
         <w:rPr>
           <w:rFonts w:ascii="Calibri" w:cs="Calibri" w:eastAsia="Calibri" w:hAnsi="Calibri"/>
           <w:b w:val="1"/>
+          <w:bCs w:val="1"/>
           <w:color w:val="3d85cc"/>
           <w:sz w:val="4"/>
           <w:szCs w:val="4"/>
@@ -5101,6 +5288,7 @@
         <w:rPr>
           <w:rFonts w:ascii="Calibri" w:cs="Calibri" w:eastAsia="Calibri" w:hAnsi="Calibri"/>
           <w:b w:val="1"/>
+          <w:bCs w:val="1"/>
           <w:color w:val="434343"/>
           <w:sz w:val="20"/>
           <w:szCs w:val="20"/>
@@ -5124,6 +5312,7 @@
         <w:rPr>
           <w:rFonts w:ascii="Calibri" w:cs="Calibri" w:eastAsia="Calibri" w:hAnsi="Calibri"/>
           <w:b w:val="1"/>
+          <w:bCs w:val="1"/>
           <w:color w:val="434343"/>
           <w:sz w:val="20"/>
           <w:szCs w:val="20"/>
@@ -5147,6 +5336,7 @@
         <w:rPr>
           <w:rFonts w:ascii="Calibri" w:cs="Calibri" w:eastAsia="Calibri" w:hAnsi="Calibri"/>
           <w:b w:val="1"/>
+          <w:bCs w:val="1"/>
           <w:color w:val="434343"/>
           <w:sz w:val="20"/>
           <w:szCs w:val="20"/>
@@ -5170,6 +5360,7 @@
         <w:rPr>
           <w:rFonts w:ascii="Calibri" w:cs="Calibri" w:eastAsia="Calibri" w:hAnsi="Calibri"/>
           <w:b w:val="1"/>
+          <w:bCs w:val="1"/>
           <w:color w:val="434343"/>
           <w:sz w:val="20"/>
           <w:szCs w:val="20"/>
@@ -5200,6 +5391,7 @@
         <w:rPr>
           <w:rFonts w:ascii="Calibri" w:cs="Calibri" w:eastAsia="Calibri" w:hAnsi="Calibri"/>
           <w:b w:val="1"/>
+          <w:bCs w:val="1"/>
           <w:color w:val="3d85cc"/>
           <w:sz w:val="4"/>
           <w:szCs w:val="4"/>
@@ -5216,6 +5408,7 @@
         <w:rPr>
           <w:rFonts w:ascii="Calibri" w:cs="Calibri" w:eastAsia="Calibri" w:hAnsi="Calibri"/>
           <w:b w:val="1"/>
+          <w:bCs w:val="1"/>
           <w:color w:val="3d85cc"/>
           <w:sz w:val="4"/>
           <w:szCs w:val="4"/>
@@ -5236,6 +5429,7 @@
         <w:rPr>
           <w:rFonts w:ascii="Calibri" w:cs="Calibri" w:eastAsia="Calibri" w:hAnsi="Calibri"/>
           <w:b w:val="1"/>
+          <w:bCs w:val="1"/>
           <w:color w:val="434343"/>
           <w:sz w:val="20"/>
           <w:szCs w:val="20"/>
@@ -5259,6 +5453,7 @@
         <w:rPr>
           <w:rFonts w:ascii="Calibri" w:cs="Calibri" w:eastAsia="Calibri" w:hAnsi="Calibri"/>
           <w:b w:val="1"/>
+          <w:bCs w:val="1"/>
           <w:color w:val="434343"/>
           <w:sz w:val="20"/>
           <w:szCs w:val="20"/>
@@ -5282,6 +5477,7 @@
         <w:rPr>
           <w:rFonts w:ascii="Calibri" w:cs="Calibri" w:eastAsia="Calibri" w:hAnsi="Calibri"/>
           <w:b w:val="1"/>
+          <w:bCs w:val="1"/>
           <w:color w:val="434343"/>
           <w:sz w:val="20"/>
           <w:szCs w:val="20"/>
@@ -5305,6 +5501,7 @@
         <w:rPr>
           <w:rFonts w:ascii="Calibri" w:cs="Calibri" w:eastAsia="Calibri" w:hAnsi="Calibri"/>
           <w:b w:val="1"/>
+          <w:bCs w:val="1"/>
           <w:color w:val="434343"/>
           <w:sz w:val="20"/>
           <w:szCs w:val="20"/>
@@ -5328,6 +5525,7 @@
         <w:rPr>
           <w:rFonts w:ascii="Calibri" w:cs="Calibri" w:eastAsia="Calibri" w:hAnsi="Calibri"/>
           <w:b w:val="1"/>
+          <w:bCs w:val="1"/>
           <w:color w:val="434343"/>
           <w:sz w:val="20"/>
           <w:szCs w:val="20"/>
@@ -5351,6 +5549,7 @@
         <w:rPr>
           <w:rFonts w:ascii="Calibri" w:cs="Calibri" w:eastAsia="Calibri" w:hAnsi="Calibri"/>
           <w:b w:val="1"/>
+          <w:bCs w:val="1"/>
           <w:color w:val="434343"/>
           <w:sz w:val="20"/>
           <w:szCs w:val="20"/>
@@ -5407,6 +5606,7 @@
         <w:rPr>
           <w:rFonts w:ascii="Calibri" w:cs="Calibri" w:eastAsia="Calibri" w:hAnsi="Calibri"/>
           <w:b w:val="1"/>
+          <w:bCs w:val="1"/>
           <w:color w:val="3d85cc"/>
           <w:rtl w:val="0"/>
         </w:rPr>
@@ -5449,6 +5649,7 @@
         <w:rPr>
           <w:rFonts w:ascii="Calibri" w:cs="Calibri" w:eastAsia="Calibri" w:hAnsi="Calibri"/>
           <w:b w:val="1"/>
+          <w:bCs w:val="1"/>
           <w:color w:val="3d85cc"/>
           <w:sz w:val="4"/>
           <w:szCs w:val="4"/>
@@ -5484,6 +5685,7 @@
         <w:rPr>
           <w:rFonts w:ascii="Calibri" w:cs="Calibri" w:eastAsia="Calibri" w:hAnsi="Calibri"/>
           <w:b w:val="1"/>
+          <w:bCs w:val="1"/>
           <w:color w:val="434343"/>
           <w:sz w:val="20"/>
           <w:szCs w:val="20"/>
@@ -5507,6 +5709,7 @@
         <w:rPr>
           <w:rFonts w:ascii="Calibri" w:cs="Calibri" w:eastAsia="Calibri" w:hAnsi="Calibri"/>
           <w:b w:val="1"/>
+          <w:bCs w:val="1"/>
           <w:color w:val="434343"/>
           <w:sz w:val="20"/>
           <w:szCs w:val="20"/>
@@ -5530,6 +5733,7 @@
         <w:rPr>
           <w:rFonts w:ascii="Calibri" w:cs="Calibri" w:eastAsia="Calibri" w:hAnsi="Calibri"/>
           <w:b w:val="1"/>
+          <w:bCs w:val="1"/>
           <w:color w:val="434343"/>
           <w:sz w:val="20"/>
           <w:szCs w:val="20"/>
@@ -5553,6 +5757,7 @@
         <w:rPr>
           <w:rFonts w:ascii="Calibri" w:cs="Calibri" w:eastAsia="Calibri" w:hAnsi="Calibri"/>
           <w:b w:val="1"/>
+          <w:bCs w:val="1"/>
           <w:color w:val="434343"/>
           <w:sz w:val="20"/>
           <w:szCs w:val="20"/>
@@ -5583,6 +5788,7 @@
         <w:rPr>
           <w:rFonts w:ascii="Calibri" w:cs="Calibri" w:eastAsia="Calibri" w:hAnsi="Calibri"/>
           <w:b w:val="1"/>
+          <w:bCs w:val="1"/>
           <w:color w:val="3d85cc"/>
           <w:sz w:val="4"/>
           <w:szCs w:val="4"/>
@@ -5618,6 +5824,7 @@
         <w:rPr>
           <w:rFonts w:ascii="Calibri" w:cs="Calibri" w:eastAsia="Calibri" w:hAnsi="Calibri"/>
           <w:b w:val="1"/>
+          <w:bCs w:val="1"/>
           <w:color w:val="434343"/>
           <w:sz w:val="20"/>
           <w:szCs w:val="20"/>
@@ -5648,6 +5855,7 @@
         <w:rPr>
           <w:rFonts w:ascii="Calibri" w:cs="Calibri" w:eastAsia="Calibri" w:hAnsi="Calibri"/>
           <w:b w:val="1"/>
+          <w:bCs w:val="1"/>
           <w:color w:val="3d85cc"/>
           <w:sz w:val="4"/>
           <w:szCs w:val="4"/>
@@ -5664,6 +5872,7 @@
         <w:rPr>
           <w:rFonts w:ascii="Calibri" w:cs="Calibri" w:eastAsia="Calibri" w:hAnsi="Calibri"/>
           <w:b w:val="1"/>
+          <w:bCs w:val="1"/>
           <w:color w:val="434343"/>
         </w:rPr>
       </w:pPr>
@@ -5744,6 +5953,7 @@
     </w:pPr>
     <w:rPr>
       <w:b w:val="0"/>
+      <w:bCs w:val="0"/>
       <w:sz w:val="32"/>
       <w:szCs w:val="32"/>
     </w:rPr>
@@ -5760,6 +5970,7 @@
     </w:pPr>
     <w:rPr>
       <w:b w:val="0"/>
+      <w:bCs w:val="0"/>
       <w:color w:val="434343"/>
       <w:sz w:val="28"/>
       <w:szCs w:val="28"/>
@@ -5809,6 +6020,7 @@
     </w:pPr>
     <w:rPr>
       <w:i w:val="1"/>
+      <w:iCs w:val="1"/>
       <w:color w:val="666666"/>
       <w:sz w:val="22"/>
       <w:szCs w:val="22"/>
@@ -5842,6 +6054,7 @@
     <w:rPr>
       <w:rFonts w:ascii="Arial" w:cs="Arial" w:eastAsia="Arial" w:hAnsi="Arial"/>
       <w:i w:val="0"/>
+      <w:iCs w:val="0"/>
       <w:color w:val="666666"/>
       <w:sz w:val="30"/>
       <w:szCs w:val="30"/>

</xml_diff>

<commit_message>
Update resume from Google Docs [2025-11-20 03:13:16 UTC]
</commit_message>
<xml_diff>
--- a/William_Richards_Resume.docx
+++ b/William_Richards_Resume.docx
@@ -48,12 +48,12 @@
             <wp:inline distB="114300" distT="114300" distL="114300" distR="114300">
               <wp:extent cx="177800" cy="177800"/>
               <wp:effectExtent b="0" l="0" r="0" t="0"/>
-              <wp:docPr id="1" name="image2.png"/>
+              <wp:docPr id="1" name="image1.png"/>
               <a:graphic>
                 <a:graphicData uri="http://schemas.openxmlformats.org/drawingml/2006/picture">
                   <pic:pic>
                     <pic:nvPicPr>
-                      <pic:cNvPr id="0" name="image2.png"/>
+                      <pic:cNvPr id="0" name="image1.png"/>
                       <pic:cNvPicPr preferRelativeResize="0"/>
                     </pic:nvPicPr>
                     <pic:blipFill>
@@ -88,12 +88,12 @@
             <wp:inline distB="114300" distT="114300" distL="114300" distR="114300">
               <wp:extent cx="177800" cy="177800"/>
               <wp:effectExtent b="0" l="0" r="0" t="0"/>
-              <wp:docPr id="2" name="image1.png"/>
+              <wp:docPr id="2" name="image2.png"/>
               <a:graphic>
                 <a:graphicData uri="http://schemas.openxmlformats.org/drawingml/2006/picture">
                   <pic:pic>
                     <pic:nvPicPr>
-                      <pic:cNvPr id="0" name="image1.png"/>
+                      <pic:cNvPr id="0" name="image2.png"/>
                       <pic:cNvPicPr preferRelativeResize="0"/>
                     </pic:nvPicPr>
                     <pic:blipFill>

</xml_diff>

<commit_message>
Update resume from Google Docs [2025-11-21 03:14:30 UTC]
</commit_message>
<xml_diff>
--- a/William_Richards_Resume.docx
+++ b/William_Richards_Resume.docx
@@ -48,12 +48,12 @@
             <wp:inline distB="114300" distT="114300" distL="114300" distR="114300">
               <wp:extent cx="177800" cy="177800"/>
               <wp:effectExtent b="0" l="0" r="0" t="0"/>
-              <wp:docPr id="1" name="image1.png"/>
+              <wp:docPr id="1" name="image2.png"/>
               <a:graphic>
                 <a:graphicData uri="http://schemas.openxmlformats.org/drawingml/2006/picture">
                   <pic:pic>
                     <pic:nvPicPr>
-                      <pic:cNvPr id="0" name="image1.png"/>
+                      <pic:cNvPr id="0" name="image2.png"/>
                       <pic:cNvPicPr preferRelativeResize="0"/>
                     </pic:nvPicPr>
                     <pic:blipFill>
@@ -88,12 +88,12 @@
             <wp:inline distB="114300" distT="114300" distL="114300" distR="114300">
               <wp:extent cx="177800" cy="177800"/>
               <wp:effectExtent b="0" l="0" r="0" t="0"/>
-              <wp:docPr id="2" name="image2.png"/>
+              <wp:docPr id="2" name="image1.png"/>
               <a:graphic>
                 <a:graphicData uri="http://schemas.openxmlformats.org/drawingml/2006/picture">
                   <pic:pic>
                     <pic:nvPicPr>
-                      <pic:cNvPr id="0" name="image2.png"/>
+                      <pic:cNvPr id="0" name="image1.png"/>
                       <pic:cNvPicPr preferRelativeResize="0"/>
                     </pic:nvPicPr>
                     <pic:blipFill>

</xml_diff>

<commit_message>
Update resume from Google Docs [2026-01-15 15:23:26 UTC]
</commit_message>
<xml_diff>
--- a/William_Richards_Resume.docx
+++ b/William_Richards_Resume.docx
@@ -1937,7 +1937,7 @@
           <w:szCs w:val="20"/>
           <w:rtl w:val="0"/>
         </w:rPr>
-        <w:t xml:space="preserve"> 2022 - Present</w:t>
+        <w:t xml:space="preserve"> 2021 - Present</w:t>
       </w:r>
     </w:p>
     <w:p>
@@ -4070,7 +4070,7 @@
           <w:szCs w:val="20"/>
           <w:rtl w:val="0"/>
         </w:rPr>
-        <w:t xml:space="preserve">Dec. 2019 - Dec. 2021</w:t>
+        <w:t xml:space="preserve">May. 2019 - Dec. 2020</w:t>
       </w:r>
     </w:p>
     <w:p>
@@ -4803,7 +4803,7 @@
           <w:szCs w:val="20"/>
           <w:rtl w:val="0"/>
         </w:rPr>
-        <w:t xml:space="preserve">Sep. 2017 - Nov. 2019</w:t>
+        <w:t xml:space="preserve">Sep. 2017 - Apr. 2019</w:t>
       </w:r>
     </w:p>
     <w:p>

</xml_diff>

<commit_message>
Update resume from Google Docs [2026-01-19 03:54:40 UTC]
</commit_message>
<xml_diff>
--- a/William_Richards_Resume.docx
+++ b/William_Richards_Resume.docx
@@ -449,7 +449,7 @@
           <w:highlight w:val="white"/>
           <w:rtl w:val="0"/>
         </w:rPr>
-        <w:t xml:space="preserve">16+</w:t>
+        <w:t xml:space="preserve">17+</w:t>
       </w:r>
       <w:r>
         <w:rPr>
@@ -1357,7 +1357,7 @@
           <w:szCs w:val="20"/>
           <w:rtl w:val="0"/>
         </w:rPr>
-        <w:t xml:space="preserve">Angular (16+), Vue, Node.js, D3, RxJS, NgRx, TensorFlow, Material Design</w:t>
+        <w:t xml:space="preserve">Angular (17+), Vue, Node.js, D3, RxJS, NgRx, TensorFlow, Material Design</w:t>
       </w:r>
     </w:p>
     <w:p>
@@ -2373,7 +2373,7 @@
           <w:highlight w:val="white"/>
           <w:rtl w:val="0"/>
         </w:rPr>
-        <w:t xml:space="preserve">s and  using </w:t>
+        <w:t xml:space="preserve">s and using </w:t>
       </w:r>
       <w:r>
         <w:rPr>
@@ -3372,116 +3372,6 @@
           <w:szCs w:val="20"/>
           <w:rtl w:val="0"/>
         </w:rPr>
-        <w:t xml:space="preserve">, </w:t>
-      </w:r>
-      <w:r>
-        <w:rPr>
-          <w:rFonts w:ascii="Calibri" w:cs="Calibri" w:eastAsia="Calibri" w:hAnsi="Calibri"/>
-          <w:b w:val="1"/>
-          <w:bCs w:val="1"/>
-          <w:color w:val="434343"/>
-          <w:sz w:val="20"/>
-          <w:szCs w:val="20"/>
-          <w:rtl w:val="0"/>
-        </w:rPr>
-        <w:t xml:space="preserve">Tailwind CSS</w:t>
-      </w:r>
-      <w:r>
-        <w:rPr>
-          <w:rFonts w:ascii="Calibri" w:cs="Calibri" w:eastAsia="Calibri" w:hAnsi="Calibri"/>
-          <w:color w:val="434343"/>
-          <w:sz w:val="20"/>
-          <w:szCs w:val="20"/>
-          <w:rtl w:val="0"/>
-        </w:rPr>
-        <w:t xml:space="preserve">, </w:t>
-      </w:r>
-      <w:r>
-        <w:rPr>
-          <w:rFonts w:ascii="Calibri" w:cs="Calibri" w:eastAsia="Calibri" w:hAnsi="Calibri"/>
-          <w:b w:val="1"/>
-          <w:bCs w:val="1"/>
-          <w:color w:val="434343"/>
-          <w:sz w:val="20"/>
-          <w:szCs w:val="20"/>
-          <w:rtl w:val="0"/>
-        </w:rPr>
-        <w:t xml:space="preserve">Chakra UI</w:t>
-      </w:r>
-      <w:r>
-        <w:rPr>
-          <w:rFonts w:ascii="Calibri" w:cs="Calibri" w:eastAsia="Calibri" w:hAnsi="Calibri"/>
-          <w:color w:val="434343"/>
-          <w:sz w:val="20"/>
-          <w:szCs w:val="20"/>
-          <w:rtl w:val="0"/>
-        </w:rPr>
-        <w:t xml:space="preserve">, </w:t>
-      </w:r>
-      <w:r>
-        <w:rPr>
-          <w:rFonts w:ascii="Calibri" w:cs="Calibri" w:eastAsia="Calibri" w:hAnsi="Calibri"/>
-          <w:b w:val="1"/>
-          <w:bCs w:val="1"/>
-          <w:color w:val="434343"/>
-          <w:sz w:val="20"/>
-          <w:szCs w:val="20"/>
-          <w:rtl w:val="0"/>
-        </w:rPr>
-        <w:t xml:space="preserve">Storybook</w:t>
-      </w:r>
-      <w:r>
-        <w:rPr>
-          <w:rFonts w:ascii="Calibri" w:cs="Calibri" w:eastAsia="Calibri" w:hAnsi="Calibri"/>
-          <w:color w:val="434343"/>
-          <w:sz w:val="20"/>
-          <w:szCs w:val="20"/>
-          <w:rtl w:val="0"/>
-        </w:rPr>
-        <w:t xml:space="preserve">, </w:t>
-      </w:r>
-      <w:r>
-        <w:rPr>
-          <w:rFonts w:ascii="Calibri" w:cs="Calibri" w:eastAsia="Calibri" w:hAnsi="Calibri"/>
-          <w:b w:val="1"/>
-          <w:bCs w:val="1"/>
-          <w:color w:val="434343"/>
-          <w:sz w:val="20"/>
-          <w:szCs w:val="20"/>
-          <w:rtl w:val="0"/>
-        </w:rPr>
-        <w:t xml:space="preserve">Figma Tokens Plugin</w:t>
-      </w:r>
-      <w:r>
-        <w:rPr>
-          <w:rFonts w:ascii="Calibri" w:cs="Calibri" w:eastAsia="Calibri" w:hAnsi="Calibri"/>
-          <w:color w:val="434343"/>
-          <w:sz w:val="20"/>
-          <w:szCs w:val="20"/>
-          <w:rtl w:val="0"/>
-        </w:rPr>
-        <w:t xml:space="preserve">, </w:t>
-      </w:r>
-      <w:r>
-        <w:rPr>
-          <w:rFonts w:ascii="Calibri" w:cs="Calibri" w:eastAsia="Calibri" w:hAnsi="Calibri"/>
-          <w:b w:val="1"/>
-          <w:bCs w:val="1"/>
-          <w:color w:val="434343"/>
-          <w:sz w:val="20"/>
-          <w:szCs w:val="20"/>
-          <w:rtl w:val="0"/>
-        </w:rPr>
-        <w:t xml:space="preserve">W3C Design Token Standard</w:t>
-      </w:r>
-      <w:r>
-        <w:rPr>
-          <w:rFonts w:ascii="Calibri" w:cs="Calibri" w:eastAsia="Calibri" w:hAnsi="Calibri"/>
-          <w:color w:val="434343"/>
-          <w:sz w:val="20"/>
-          <w:szCs w:val="20"/>
-          <w:rtl w:val="0"/>
-        </w:rPr>
         <w:t xml:space="preserve">, and </w:t>
       </w:r>
       <w:r>
@@ -3494,7 +3384,7 @@
           <w:szCs w:val="20"/>
           <w:rtl w:val="0"/>
         </w:rPr>
-        <w:t xml:space="preserve">Amazon Style Dictionary</w:t>
+        <w:t xml:space="preserve">Figma Tokens Sudio Plugin</w:t>
       </w:r>
       <w:r>
         <w:rPr>
@@ -3946,7 +3836,7 @@
           <w:szCs w:val="20"/>
           <w:rtl w:val="0"/>
         </w:rPr>
-        <w:t xml:space="preserve">, and the integration of </w:t>
+        <w:t xml:space="preserve">, and the adoption of </w:t>
       </w:r>
       <w:r>
         <w:rPr>
@@ -3968,7 +3858,7 @@
           <w:szCs w:val="20"/>
           <w:rtl w:val="0"/>
         </w:rPr>
-        <w:t xml:space="preserve"> development tools for the dashboard visualizations.</w:t>
+        <w:t xml:space="preserve"> development tools for increased efficiency.</w:t>
       </w:r>
       <w:r>
         <w:rPr>
@@ -4281,7 +4171,7 @@
           <w:szCs w:val="20"/>
           <w:rtl w:val="0"/>
         </w:rPr>
-        <w:t xml:space="preserve">, </w:t>
+        <w:t xml:space="preserve">,  and </w:t>
       </w:r>
       <w:r>
         <w:rPr>
@@ -4303,29 +4193,7 @@
           <w:szCs w:val="20"/>
           <w:rtl w:val="0"/>
         </w:rPr>
-        <w:t xml:space="preserve">, Progressive Hydration, and Virtual </w:t>
-      </w:r>
-      <w:r>
-        <w:rPr>
-          <w:rFonts w:ascii="Calibri" w:cs="Calibri" w:eastAsia="Calibri" w:hAnsi="Calibri"/>
-          <w:b w:val="1"/>
-          <w:bCs w:val="1"/>
-          <w:color w:val="434343"/>
-          <w:sz w:val="20"/>
-          <w:szCs w:val="20"/>
-          <w:rtl w:val="0"/>
-        </w:rPr>
-        <w:t xml:space="preserve">DOM</w:t>
-      </w:r>
-      <w:r>
-        <w:rPr>
-          <w:rFonts w:ascii="Calibri" w:cs="Calibri" w:eastAsia="Calibri" w:hAnsi="Calibri"/>
-          <w:color w:val="434343"/>
-          <w:sz w:val="20"/>
-          <w:szCs w:val="20"/>
-          <w:rtl w:val="0"/>
-        </w:rPr>
-        <w:t xml:space="preserve"> Optimization to improve interactivity.</w:t>
+        <w:t xml:space="preserve">, Optimization to improve interactivity.</w:t>
       </w:r>
     </w:p>
     <w:p>
@@ -4693,66 +4561,6 @@
           <w:b w:val="1"/>
           <w:bCs w:val="1"/>
           <w:color w:val="3d85cc"/>
-          <w:sz w:val="4"/>
-          <w:szCs w:val="4"/>
-        </w:rPr>
-      </w:pPr>
-      <w:r>
-        <w:rPr>
-          <w:rFonts w:ascii="Calibri" w:cs="Calibri" w:eastAsia="Calibri" w:hAnsi="Calibri"/>
-          <w:color w:val="434343"/>
-          <w:sz w:val="20"/>
-          <w:szCs w:val="20"/>
-          <w:rtl w:val="0"/>
-        </w:rPr>
-        <w:t xml:space="preserve">• Mentored Junior Developers through guidance provision, </w:t>
-      </w:r>
-      <w:r>
-        <w:rPr>
-          <w:rFonts w:ascii="Calibri" w:cs="Calibri" w:eastAsia="Calibri" w:hAnsi="Calibri"/>
-          <w:b w:val="1"/>
-          <w:bCs w:val="1"/>
-          <w:color w:val="434343"/>
-          <w:sz w:val="20"/>
-          <w:szCs w:val="20"/>
-          <w:rtl w:val="0"/>
-        </w:rPr>
-        <w:t xml:space="preserve">code reviews</w:t>
-      </w:r>
-      <w:r>
-        <w:rPr>
-          <w:rFonts w:ascii="Calibri" w:cs="Calibri" w:eastAsia="Calibri" w:hAnsi="Calibri"/>
-          <w:color w:val="434343"/>
-          <w:sz w:val="20"/>
-          <w:szCs w:val="20"/>
-          <w:rtl w:val="0"/>
-        </w:rPr>
-        <w:t xml:space="preserve">, and fostering a collaborative environme</w:t>
-      </w:r>
-      <w:r>
-        <w:rPr>
-          <w:rFonts w:ascii="Calibri" w:cs="Calibri" w:eastAsia="Calibri" w:hAnsi="Calibri"/>
-          <w:color w:val="434343"/>
-          <w:sz w:val="20"/>
-          <w:szCs w:val="20"/>
-          <w:highlight w:val="white"/>
-          <w:rtl w:val="0"/>
-        </w:rPr>
-        <w:t xml:space="preserve">nt.</w:t>
-      </w:r>
-      <w:r>
-        <w:rPr>
-          <w:rtl w:val="0"/>
-        </w:rPr>
-      </w:r>
-    </w:p>
-    <w:p>
-      <w:pPr>
-        <w:rPr>
-          <w:rFonts w:ascii="Calibri" w:cs="Calibri" w:eastAsia="Calibri" w:hAnsi="Calibri"/>
-          <w:b w:val="1"/>
-          <w:bCs w:val="1"/>
-          <w:color w:val="3d85cc"/>
           <w:sz w:val="8"/>
           <w:szCs w:val="8"/>
         </w:rPr>
@@ -5471,20 +5279,20 @@
           <w:highlight w:val="white"/>
           <w:rtl w:val="0"/>
         </w:rPr>
-        <w:t xml:space="preserve"> to optimize usability, and executed patient data analysis on </w:t>
-      </w:r>
-      <w:r>
-        <w:rPr>
-          <w:rFonts w:ascii="Calibri" w:cs="Calibri" w:eastAsia="Calibri" w:hAnsi="Calibri"/>
-          <w:b w:val="1"/>
-          <w:bCs w:val="1"/>
-          <w:color w:val="434343"/>
-          <w:sz w:val="20"/>
-          <w:szCs w:val="20"/>
-          <w:highlight w:val="white"/>
-          <w:rtl w:val="0"/>
-        </w:rPr>
-        <w:t xml:space="preserve">AWS HPC </w:t>
+        <w:t xml:space="preserve"> to optimize usability, and executed patient data analysis on</w:t>
+      </w:r>
+      <w:r>
+        <w:rPr>
+          <w:rFonts w:ascii="Calibri" w:cs="Calibri" w:eastAsia="Calibri" w:hAnsi="Calibri"/>
+          <w:b w:val="1"/>
+          <w:bCs w:val="1"/>
+          <w:color w:val="434343"/>
+          <w:sz w:val="20"/>
+          <w:szCs w:val="20"/>
+          <w:highlight w:val="white"/>
+          <w:rtl w:val="0"/>
+        </w:rPr>
+        <w:t xml:space="preserve"> HPC </w:t>
       </w:r>
       <w:r>
         <w:rPr>

</xml_diff>

<commit_message>
Update resume from Google Docs [2026-01-20 03:48:25 UTC]
</commit_message>
<xml_diff>
--- a/William_Richards_Resume.docx
+++ b/William_Richards_Resume.docx
@@ -449,18 +449,18 @@
           <w:highlight w:val="white"/>
           <w:rtl w:val="0"/>
         </w:rPr>
-        <w:t xml:space="preserve">17+</w:t>
-      </w:r>
-      <w:r>
-        <w:rPr>
-          <w:rFonts w:ascii="Calibri" w:cs="Calibri" w:eastAsia="Calibri" w:hAnsi="Calibri"/>
-          <w:color w:val="434343"/>
-          <w:sz w:val="20"/>
-          <w:szCs w:val="20"/>
-          <w:highlight w:val="white"/>
-          <w:rtl w:val="0"/>
-        </w:rPr>
-        <w:t xml:space="preserve">, </w:t>
+        <w:t xml:space="preserve">17+, React,</w:t>
+      </w:r>
+      <w:r>
+        <w:rPr>
+          <w:rFonts w:ascii="Calibri" w:cs="Calibri" w:eastAsia="Calibri" w:hAnsi="Calibri"/>
+          <w:color w:val="434343"/>
+          <w:sz w:val="20"/>
+          <w:szCs w:val="20"/>
+          <w:highlight w:val="white"/>
+          <w:rtl w:val="0"/>
+        </w:rPr>
+        <w:t xml:space="preserve"> </w:t>
       </w:r>
       <w:r>
         <w:rPr>
@@ -1325,7 +1325,7 @@
           <w:szCs w:val="20"/>
           <w:rtl w:val="0"/>
         </w:rPr>
-        <w:t xml:space="preserve">JavaScript, TypeScript, Python3, C++11</w:t>
+        <w:t xml:space="preserve">JavaScript (ES6+), TypeScript, Python3, C++11</w:t>
       </w:r>
     </w:p>
     <w:p>
@@ -1357,7 +1357,7 @@
           <w:szCs w:val="20"/>
           <w:rtl w:val="0"/>
         </w:rPr>
-        <w:t xml:space="preserve">Angular (17+), Vue, Node.js, D3, RxJS, NgRx, TensorFlow, Material Design</w:t>
+        <w:t xml:space="preserve">Angular (17+), React, Vue, Node.js, D3, RxJS, NgRx, TensorFlow, Material Design</w:t>
       </w:r>
     </w:p>
     <w:p>
@@ -1389,7 +1389,7 @@
           <w:szCs w:val="20"/>
           <w:rtl w:val="0"/>
         </w:rPr>
-        <w:t xml:space="preserve">HTML5, CSS3, SCSS, Tailwind CSS</w:t>
+        <w:t xml:space="preserve">HTML5, CSS3, SCSS, Tailwind CSS, JSX</w:t>
       </w:r>
     </w:p>
     <w:p>
@@ -1421,7 +1421,7 @@
           <w:szCs w:val="20"/>
           <w:rtl w:val="0"/>
         </w:rPr>
-        <w:t xml:space="preserve">Git, Linux, Webpack, Vite</w:t>
+        <w:t xml:space="preserve">Git, Linux, Webpack, Vite, npm/yarn, ESLint, Prettier</w:t>
       </w:r>
     </w:p>
     <w:p>
@@ -1453,7 +1453,7 @@
           <w:szCs w:val="20"/>
           <w:rtl w:val="0"/>
         </w:rPr>
-        <w:t xml:space="preserve">NgRx</w:t>
+        <w:t xml:space="preserve">NgRx, Redux Toolkit, Context API</w:t>
       </w:r>
     </w:p>
     <w:p>
@@ -1548,17 +1548,17 @@
           <w:szCs w:val="20"/>
           <w:rtl w:val="0"/>
         </w:rPr>
-        <w:t xml:space="preserve">Testing &amp; Build Tools: </w:t>
-      </w:r>
-      <w:r>
-        <w:rPr>
-          <w:rFonts w:ascii="Calibri" w:cs="Calibri" w:eastAsia="Calibri" w:hAnsi="Calibri"/>
-          <w:color w:val="434343"/>
-          <w:sz w:val="20"/>
-          <w:szCs w:val="20"/>
-          <w:rtl w:val="0"/>
-        </w:rPr>
-        <w:t xml:space="preserve">CMake, VoiceOver, Lighthouse</w:t>
+        <w:t xml:space="preserve">Testing: </w:t>
+      </w:r>
+      <w:r>
+        <w:rPr>
+          <w:rFonts w:ascii="Calibri" w:cs="Calibri" w:eastAsia="Calibri" w:hAnsi="Calibri"/>
+          <w:color w:val="434343"/>
+          <w:sz w:val="20"/>
+          <w:szCs w:val="20"/>
+          <w:rtl w:val="0"/>
+        </w:rPr>
+        <w:t xml:space="preserve"> Jest, Vitest, Jasmine, Selenium, Lighthouse</w:t>
       </w:r>
     </w:p>
     <w:p>

</xml_diff>